<commit_message>
Update report for correlation table
</commit_message>
<xml_diff>
--- a/report/BigData_Project_2_TLD_1_1.docx
+++ b/report/BigData_Project_2_TLD_1_1.docx
@@ -1,6 +1,6 @@
 
 <file path=word/document.xml><?xml version="1.0" encoding="utf-8"?>
-<w:document xmlns:wpc="http://schemas.microsoft.com/office/word/2010/wordprocessingCanvas" xmlns:mc="http://schemas.openxmlformats.org/markup-compatibility/2006" xmlns:o="urn:schemas-microsoft-com:office:office" xmlns:r="http://schemas.openxmlformats.org/officeDocument/2006/relationships" xmlns:m="http://schemas.openxmlformats.org/officeDocument/2006/math" xmlns:v="urn:schemas-microsoft-com:vml" xmlns:wp14="http://schemas.microsoft.com/office/word/2010/wordprocessingDrawing" xmlns:wp="http://schemas.openxmlformats.org/drawingml/2006/wordprocessingDrawing" xmlns:w10="urn:schemas-microsoft-com:office:word" xmlns:w="http://schemas.openxmlformats.org/wordprocessingml/2006/main" xmlns:w14="http://schemas.microsoft.com/office/word/2010/wordml" xmlns:w15="http://schemas.microsoft.com/office/word/2012/wordml" xmlns:wpg="http://schemas.microsoft.com/office/word/2010/wordprocessingGroup" xmlns:wpi="http://schemas.microsoft.com/office/word/2010/wordprocessingInk" xmlns:wne="http://schemas.microsoft.com/office/word/2006/wordml" xmlns:wps="http://schemas.microsoft.com/office/word/2010/wordprocessingShape" mc:Ignorable="w14 w15 wp14">
+<w:document xmlns:wpc="http://schemas.microsoft.com/office/word/2010/wordprocessingCanvas" xmlns:cx="http://schemas.microsoft.com/office/drawing/2014/chartex" xmlns:cx1="http://schemas.microsoft.com/office/drawing/2015/9/8/chartex" xmlns:cx2="http://schemas.microsoft.com/office/drawing/2015/10/21/chartex" xmlns:cx3="http://schemas.microsoft.com/office/drawing/2016/5/9/chartex" xmlns:cx4="http://schemas.microsoft.com/office/drawing/2016/5/10/chartex" xmlns:cx5="http://schemas.microsoft.com/office/drawing/2016/5/11/chartex" xmlns:cx6="http://schemas.microsoft.com/office/drawing/2016/5/12/chartex" xmlns:cx7="http://schemas.microsoft.com/office/drawing/2016/5/13/chartex" xmlns:cx8="http://schemas.microsoft.com/office/drawing/2016/5/14/chartex" xmlns:mc="http://schemas.openxmlformats.org/markup-compatibility/2006" xmlns:aink="http://schemas.microsoft.com/office/drawing/2016/ink" xmlns:am3d="http://schemas.microsoft.com/office/drawing/2017/model3d" xmlns:o="urn:schemas-microsoft-com:office:office" xmlns:r="http://schemas.openxmlformats.org/officeDocument/2006/relationships" xmlns:m="http://schemas.openxmlformats.org/officeDocument/2006/math" xmlns:v="urn:schemas-microsoft-com:vml" xmlns:wp14="http://schemas.microsoft.com/office/word/2010/wordprocessingDrawing" xmlns:wp="http://schemas.openxmlformats.org/drawingml/2006/wordprocessingDrawing" xmlns:w10="urn:schemas-microsoft-com:office:word" xmlns:w="http://schemas.openxmlformats.org/wordprocessingml/2006/main" xmlns:w14="http://schemas.microsoft.com/office/word/2010/wordml" xmlns:w15="http://schemas.microsoft.com/office/word/2012/wordml" xmlns:w16cid="http://schemas.microsoft.com/office/word/2016/wordml/cid" xmlns:w16se="http://schemas.microsoft.com/office/word/2015/wordml/symex" xmlns:wpg="http://schemas.microsoft.com/office/word/2010/wordprocessingGroup" xmlns:wpi="http://schemas.microsoft.com/office/word/2010/wordprocessingInk" xmlns:wne="http://schemas.microsoft.com/office/word/2006/wordml" xmlns:wps="http://schemas.microsoft.com/office/word/2010/wordprocessingShape" mc:Ignorable="w14 w15 w16se w16cid wp14">
   <w:body>
     <w:p/>
     <w:p>
@@ -4702,8 +4702,6 @@
             <w:fldChar w:fldCharType="end"/>
           </w:r>
         </w:p>
-        <w:bookmarkStart w:id="3" w:name="_GoBack" w:displacedByCustomXml="next"/>
-        <w:bookmarkEnd w:id="3" w:displacedByCustomXml="next"/>
       </w:sdtContent>
     </w:sdt>
     <w:p/>
@@ -4711,11 +4709,11 @@
       <w:pPr>
         <w:pStyle w:val="Heading1"/>
       </w:pPr>
-      <w:bookmarkStart w:id="4" w:name="_Toc24828068"/>
+      <w:bookmarkStart w:id="3" w:name="_Toc24828068"/>
       <w:r>
         <w:t>Table of Figures</w:t>
       </w:r>
-      <w:bookmarkEnd w:id="4"/>
+      <w:bookmarkEnd w:id="3"/>
     </w:p>
     <w:p>
       <w:pPr>
@@ -6427,12 +6425,12 @@
           <w:numId w:val="2"/>
         </w:numPr>
       </w:pPr>
-      <w:bookmarkStart w:id="5" w:name="_Toc24828069"/>
+      <w:bookmarkStart w:id="4" w:name="_Toc24828069"/>
       <w:r>
         <w:lastRenderedPageBreak/>
         <w:t>References</w:t>
       </w:r>
-      <w:bookmarkEnd w:id="5"/>
+      <w:bookmarkEnd w:id="4"/>
     </w:p>
     <w:p>
       <w:pPr>
@@ -6446,36 +6444,14 @@
       <w:r>
         <w:t xml:space="preserve">Project-2 Spec : </w:t>
       </w:r>
-      <w:r>
-        <w:rPr>
-          <w:rStyle w:val="Hyperlink"/>
-        </w:rPr>
-        <w:fldChar w:fldCharType="begin"/>
-      </w:r>
-      <w:r>
-        <w:rPr>
-          <w:rStyle w:val="Hyperlink"/>
-        </w:rPr>
-        <w:instrText xml:space="preserve"> HYPERLINK "https://www.cs.usfca.edu/~mmalensek/cs677/assignments/project-2.html" </w:instrText>
-      </w:r>
-      <w:r>
-        <w:rPr>
-          <w:rStyle w:val="Hyperlink"/>
-        </w:rPr>
-        <w:fldChar w:fldCharType="separate"/>
-      </w:r>
-      <w:r>
-        <w:rPr>
-          <w:rStyle w:val="Hyperlink"/>
-        </w:rPr>
-        <w:t>https://www.cs.usfca.edu/~mmalensek/cs677/assignments/project-2.html</w:t>
-      </w:r>
-      <w:r>
-        <w:rPr>
-          <w:rStyle w:val="Hyperlink"/>
-        </w:rPr>
-        <w:fldChar w:fldCharType="end"/>
-      </w:r>
+      <w:hyperlink r:id="rId11" w:history="1">
+        <w:r>
+          <w:rPr>
+            <w:rStyle w:val="Hyperlink"/>
+          </w:rPr>
+          <w:t>https://www.cs.usfca.edu/~mmalensek/cs677/assignments/project-2.html</w:t>
+        </w:r>
+      </w:hyperlink>
       <w:r>
         <w:t xml:space="preserve"> </w:t>
       </w:r>
@@ -6492,36 +6468,14 @@
       <w:r>
         <w:t xml:space="preserve">NOAA : </w:t>
       </w:r>
-      <w:r>
-        <w:rPr>
-          <w:rStyle w:val="Hyperlink"/>
-        </w:rPr>
-        <w:fldChar w:fldCharType="begin"/>
-      </w:r>
-      <w:r>
-        <w:rPr>
-          <w:rStyle w:val="Hyperlink"/>
-        </w:rPr>
-        <w:instrText xml:space="preserve"> HYPERLINK "https://www.ncdc.noaa.gov/data-access/land-based-station-data/land-based-datasets/us-climate-reference-network-uscrn" </w:instrText>
-      </w:r>
-      <w:r>
-        <w:rPr>
-          <w:rStyle w:val="Hyperlink"/>
-        </w:rPr>
-        <w:fldChar w:fldCharType="separate"/>
-      </w:r>
-      <w:r>
-        <w:rPr>
-          <w:rStyle w:val="Hyperlink"/>
-        </w:rPr>
-        <w:t>https://www.ncdc.noaa.gov/data-access/land-based-station-data/land-based-datasets/us-climate-reference-network-uscrn</w:t>
-      </w:r>
-      <w:r>
-        <w:rPr>
-          <w:rStyle w:val="Hyperlink"/>
-        </w:rPr>
-        <w:fldChar w:fldCharType="end"/>
-      </w:r>
+      <w:hyperlink r:id="rId12" w:history="1">
+        <w:r>
+          <w:rPr>
+            <w:rStyle w:val="Hyperlink"/>
+          </w:rPr>
+          <w:t>https://www.ncdc.noaa.gov/data-access/land-based-station-data/land-based-datasets/us-climate-reference-network-uscrn</w:t>
+        </w:r>
+      </w:hyperlink>
     </w:p>
     <w:p>
       <w:pPr>
@@ -6535,36 +6489,14 @@
       <w:r>
         <w:t xml:space="preserve">NCDC Data Dictionary : </w:t>
       </w:r>
-      <w:r>
-        <w:rPr>
-          <w:rStyle w:val="Hyperlink"/>
-        </w:rPr>
-        <w:fldChar w:fldCharType="begin"/>
-      </w:r>
-      <w:r>
-        <w:rPr>
-          <w:rStyle w:val="Hyperlink"/>
-        </w:rPr>
-        <w:instrText xml:space="preserve"> HYPERLINK "https://www.cs.usfca.edu/~mmalensek/cs677/assignments/ncdc-data.html" </w:instrText>
-      </w:r>
-      <w:r>
-        <w:rPr>
-          <w:rStyle w:val="Hyperlink"/>
-        </w:rPr>
-        <w:fldChar w:fldCharType="separate"/>
-      </w:r>
-      <w:r>
-        <w:rPr>
-          <w:rStyle w:val="Hyperlink"/>
-        </w:rPr>
-        <w:t>https://www.cs.usfca.edu/~mmalensek/cs677/assignments/ncdc-data.html</w:t>
-      </w:r>
-      <w:r>
-        <w:rPr>
-          <w:rStyle w:val="Hyperlink"/>
-        </w:rPr>
-        <w:fldChar w:fldCharType="end"/>
-      </w:r>
+      <w:hyperlink r:id="rId13" w:history="1">
+        <w:r>
+          <w:rPr>
+            <w:rStyle w:val="Hyperlink"/>
+          </w:rPr>
+          <w:t>https://www.cs.usfca.edu/~mmalensek/cs677/assignments/ncdc-data.html</w:t>
+        </w:r>
+      </w:hyperlink>
     </w:p>
     <w:p>
       <w:pPr>
@@ -6578,36 +6510,14 @@
       <w:r>
         <w:t xml:space="preserve">USGS : </w:t>
       </w:r>
-      <w:r>
-        <w:rPr>
-          <w:rStyle w:val="Hyperlink"/>
-        </w:rPr>
-        <w:fldChar w:fldCharType="begin"/>
-      </w:r>
-      <w:r>
-        <w:rPr>
-          <w:rStyle w:val="Hyperlink"/>
-        </w:rPr>
-        <w:instrText xml:space="preserve"> HYPERLINK "https://earthquake.usgs.gov" </w:instrText>
-      </w:r>
-      <w:r>
-        <w:rPr>
-          <w:rStyle w:val="Hyperlink"/>
-        </w:rPr>
-        <w:fldChar w:fldCharType="separate"/>
-      </w:r>
-      <w:r>
-        <w:rPr>
-          <w:rStyle w:val="Hyperlink"/>
-        </w:rPr>
-        <w:t>https://earthquake.usgs.gov</w:t>
-      </w:r>
-      <w:r>
-        <w:rPr>
-          <w:rStyle w:val="Hyperlink"/>
-        </w:rPr>
-        <w:fldChar w:fldCharType="end"/>
-      </w:r>
+      <w:hyperlink r:id="rId14" w:history="1">
+        <w:r>
+          <w:rPr>
+            <w:rStyle w:val="Hyperlink"/>
+          </w:rPr>
+          <w:t>https://earthquake.usgs.gov</w:t>
+        </w:r>
+      </w:hyperlink>
     </w:p>
     <w:p>
       <w:pPr>
@@ -6626,36 +6536,14 @@
       <w:r>
         <w:t xml:space="preserve">Pearson Correlation Coefficient Calculator : </w:t>
       </w:r>
-      <w:r>
-        <w:rPr>
-          <w:rStyle w:val="Hyperlink"/>
-        </w:rPr>
-        <w:fldChar w:fldCharType="begin"/>
-      </w:r>
-      <w:r>
-        <w:rPr>
-          <w:rStyle w:val="Hyperlink"/>
-        </w:rPr>
-        <w:instrText xml:space="preserve"> HYPERLINK "https://www.socscistatistics.com/tests/pearson/default2.aspx" </w:instrText>
-      </w:r>
-      <w:r>
-        <w:rPr>
-          <w:rStyle w:val="Hyperlink"/>
-        </w:rPr>
-        <w:fldChar w:fldCharType="separate"/>
-      </w:r>
-      <w:r>
-        <w:rPr>
-          <w:rStyle w:val="Hyperlink"/>
-        </w:rPr>
-        <w:t>https://www.socscistatistics.com/tests/pearson/default2.aspx</w:t>
-      </w:r>
-      <w:r>
-        <w:rPr>
-          <w:rStyle w:val="Hyperlink"/>
-        </w:rPr>
-        <w:fldChar w:fldCharType="end"/>
-      </w:r>
+      <w:hyperlink r:id="rId15" w:history="1">
+        <w:r>
+          <w:rPr>
+            <w:rStyle w:val="Hyperlink"/>
+          </w:rPr>
+          <w:t>https://www.socscistatistics.com/tests/pearson/default2.aspx</w:t>
+        </w:r>
+      </w:hyperlink>
     </w:p>
     <w:p>
       <w:pPr>
@@ -6669,36 +6557,14 @@
       <w:r>
         <w:t xml:space="preserve">U.S. Climate data: </w:t>
       </w:r>
-      <w:r>
-        <w:rPr>
-          <w:rStyle w:val="Hyperlink"/>
-        </w:rPr>
-        <w:fldChar w:fldCharType="begin"/>
-      </w:r>
-      <w:r>
-        <w:rPr>
-          <w:rStyle w:val="Hyperlink"/>
-        </w:rPr>
-        <w:instrText xml:space="preserve"> HYPERLINK "https://www.usclimatedata.com/climate/united-states/us" </w:instrText>
-      </w:r>
-      <w:r>
-        <w:rPr>
-          <w:rStyle w:val="Hyperlink"/>
-        </w:rPr>
-        <w:fldChar w:fldCharType="separate"/>
-      </w:r>
-      <w:r>
-        <w:rPr>
-          <w:rStyle w:val="Hyperlink"/>
-        </w:rPr>
-        <w:t>https://www.usclimatedata.com/climate/united-states/us</w:t>
-      </w:r>
-      <w:r>
-        <w:rPr>
-          <w:rStyle w:val="Hyperlink"/>
-        </w:rPr>
-        <w:fldChar w:fldCharType="end"/>
-      </w:r>
+      <w:hyperlink r:id="rId16" w:history="1">
+        <w:r>
+          <w:rPr>
+            <w:rStyle w:val="Hyperlink"/>
+          </w:rPr>
+          <w:t>https://www.usclimatedata.com/climate/united-states/us</w:t>
+        </w:r>
+      </w:hyperlink>
     </w:p>
     <w:p>
       <w:pPr>
@@ -6722,36 +6588,14 @@
         </w:rPr>
         <w:t xml:space="preserve">CustomWeather: </w:t>
       </w:r>
-      <w:r>
-        <w:rPr>
-          <w:rStyle w:val="Hyperlink"/>
-        </w:rPr>
-        <w:fldChar w:fldCharType="begin"/>
-      </w:r>
-      <w:r>
-        <w:rPr>
-          <w:rStyle w:val="Hyperlink"/>
-        </w:rPr>
-        <w:instrText xml:space="preserve"> HYPERLINK "https://www.timeanddate.com/weather/usa/san-francisco/historic?month=12&amp;year=2018" </w:instrText>
-      </w:r>
-      <w:r>
-        <w:rPr>
-          <w:rStyle w:val="Hyperlink"/>
-        </w:rPr>
-        <w:fldChar w:fldCharType="separate"/>
-      </w:r>
-      <w:r>
-        <w:rPr>
-          <w:rStyle w:val="Hyperlink"/>
-        </w:rPr>
-        <w:t>https://www.timeanddate.com/weather/usa/san-francisco/historic?month=12&amp;year=2018</w:t>
-      </w:r>
-      <w:r>
-        <w:rPr>
-          <w:rStyle w:val="Hyperlink"/>
-        </w:rPr>
-        <w:fldChar w:fldCharType="end"/>
-      </w:r>
+      <w:hyperlink r:id="rId17" w:history="1">
+        <w:r>
+          <w:rPr>
+            <w:rStyle w:val="Hyperlink"/>
+          </w:rPr>
+          <w:t>https://www.timeanddate.com/weather/usa/san-francisco/historic?month=12&amp;year=2018</w:t>
+        </w:r>
+      </w:hyperlink>
     </w:p>
     <w:p>
       <w:pPr>
@@ -6775,51 +6619,17 @@
         </w:rPr>
         <w:t xml:space="preserve">Climate Comfort Index : </w:t>
       </w:r>
-      <w:r>
-        <w:rPr>
-          <w:rStyle w:val="Hyperlink"/>
-          <w:i/>
-          <w:iCs/>
-          <w:lang w:eastAsia="tr-TR"/>
-        </w:rPr>
-        <w:fldChar w:fldCharType="begin"/>
-      </w:r>
-      <w:r>
-        <w:rPr>
-          <w:rStyle w:val="Hyperlink"/>
-          <w:i/>
-          <w:iCs/>
-          <w:lang w:eastAsia="tr-TR"/>
-        </w:rPr>
-        <w:instrText xml:space="preserve"> HYPERLINK "https://www.oxfordreference.com/view/10.1093/oi/authority.20110803095626624" </w:instrText>
-      </w:r>
-      <w:r>
-        <w:rPr>
-          <w:rStyle w:val="Hyperlink"/>
-          <w:i/>
-          <w:iCs/>
-          <w:lang w:eastAsia="tr-TR"/>
-        </w:rPr>
-        <w:fldChar w:fldCharType="separate"/>
-      </w:r>
-      <w:r>
-        <w:rPr>
-          <w:rStyle w:val="Hyperlink"/>
-          <w:i/>
-          <w:iCs/>
-          <w:lang w:eastAsia="tr-TR"/>
-        </w:rPr>
-        <w:t>https://www.oxfordreference.com/view/10.1093/oi/authority.20110803095626624</w:t>
-      </w:r>
-      <w:r>
-        <w:rPr>
-          <w:rStyle w:val="Hyperlink"/>
-          <w:i/>
-          <w:iCs/>
-          <w:lang w:eastAsia="tr-TR"/>
-        </w:rPr>
-        <w:fldChar w:fldCharType="end"/>
-      </w:r>
+      <w:hyperlink r:id="rId18" w:history="1">
+        <w:r>
+          <w:rPr>
+            <w:rStyle w:val="Hyperlink"/>
+            <w:i/>
+            <w:iCs/>
+            <w:lang w:eastAsia="tr-TR"/>
+          </w:rPr>
+          <w:t>https://www.oxfordreference.com/view/10.1093/oi/authority.20110803095626624</w:t>
+        </w:r>
+      </w:hyperlink>
     </w:p>
     <w:p>
       <w:pPr>
@@ -6829,13 +6639,13 @@
           <w:numId w:val="2"/>
         </w:numPr>
       </w:pPr>
-      <w:bookmarkStart w:id="6" w:name="_Toc274645313"/>
-      <w:bookmarkStart w:id="7" w:name="_Toc24828070"/>
+      <w:bookmarkStart w:id="5" w:name="_Toc274645313"/>
+      <w:bookmarkStart w:id="6" w:name="_Toc24828070"/>
       <w:r>
         <w:t>Glossary</w:t>
       </w:r>
+      <w:bookmarkEnd w:id="5"/>
       <w:bookmarkEnd w:id="6"/>
-      <w:bookmarkEnd w:id="7"/>
     </w:p>
     <w:p/>
     <w:tbl>
@@ -6885,11 +6695,11 @@
           <w:numId w:val="2"/>
         </w:numPr>
       </w:pPr>
-      <w:bookmarkStart w:id="8" w:name="_Toc24828071"/>
+      <w:bookmarkStart w:id="7" w:name="_Toc24828071"/>
       <w:r>
         <w:t>Abbreviations</w:t>
       </w:r>
-      <w:bookmarkEnd w:id="8"/>
+      <w:bookmarkEnd w:id="7"/>
     </w:p>
     <w:p/>
     <w:tbl>
@@ -6985,12 +6795,12 @@
         </w:numPr>
         <w:ind w:left="357" w:hanging="357"/>
       </w:pPr>
-      <w:bookmarkStart w:id="9" w:name="_Toc24828072"/>
+      <w:bookmarkStart w:id="8" w:name="_Toc24828072"/>
       <w:r>
         <w:lastRenderedPageBreak/>
         <w:t>Introduction</w:t>
       </w:r>
-      <w:bookmarkEnd w:id="9"/>
+      <w:bookmarkEnd w:id="8"/>
     </w:p>
     <w:p>
       <w:pPr>
@@ -6999,16 +6809,16 @@
           <w:lang w:eastAsia="tr-TR"/>
         </w:rPr>
       </w:pPr>
-      <w:bookmarkStart w:id="10" w:name="_Toc311013898"/>
-      <w:bookmarkStart w:id="11" w:name="_Toc350773208"/>
+      <w:bookmarkStart w:id="9" w:name="_Toc311013898"/>
+      <w:bookmarkStart w:id="10" w:name="_Toc350773208"/>
       <w:r>
         <w:rPr>
           <w:lang w:eastAsia="tr-TR"/>
         </w:rPr>
         <w:t xml:space="preserve">In this project, </w:t>
       </w:r>
+      <w:bookmarkEnd w:id="9"/>
       <w:bookmarkEnd w:id="10"/>
-      <w:bookmarkEnd w:id="11"/>
       <w:r>
         <w:rPr>
           <w:lang w:eastAsia="tr-TR"/>
@@ -7029,41 +6839,15 @@
         </w:rPr>
         <w:t xml:space="preserve"> (USCRN). The network is composed of around 150 weather stations based in the USA and is tasked with determining how the US climate has changed (and is changing) over time. For more information, visit the project homepage :  </w:t>
       </w:r>
-      <w:r>
-        <w:rPr>
-          <w:rStyle w:val="Hyperlink"/>
-          <w:lang w:eastAsia="tr-TR"/>
-        </w:rPr>
-        <w:fldChar w:fldCharType="begin"/>
-      </w:r>
-      <w:r>
-        <w:rPr>
-          <w:rStyle w:val="Hyperlink"/>
-          <w:lang w:eastAsia="tr-TR"/>
-        </w:rPr>
-        <w:instrText xml:space="preserve"> HYPERLINK "https://www.ncdc.noaa.gov/data-access/land-based-station-data/land-based-datasets/us-climate-reference-network-uscrn" </w:instrText>
-      </w:r>
-      <w:r>
-        <w:rPr>
-          <w:rStyle w:val="Hyperlink"/>
-          <w:lang w:eastAsia="tr-TR"/>
-        </w:rPr>
-        <w:fldChar w:fldCharType="separate"/>
-      </w:r>
-      <w:r>
-        <w:rPr>
-          <w:rStyle w:val="Hyperlink"/>
-          <w:lang w:eastAsia="tr-TR"/>
-        </w:rPr>
-        <w:t>https://www.ncdc.noaa.gov/data-access/land-based-station-data/land-based-datasets/us-climate-reference-network-uscrn</w:t>
-      </w:r>
-      <w:r>
-        <w:rPr>
-          <w:rStyle w:val="Hyperlink"/>
-          <w:lang w:eastAsia="tr-TR"/>
-        </w:rPr>
-        <w:fldChar w:fldCharType="end"/>
-      </w:r>
+      <w:hyperlink r:id="rId19" w:history="1">
+        <w:r>
+          <w:rPr>
+            <w:rStyle w:val="Hyperlink"/>
+            <w:lang w:eastAsia="tr-TR"/>
+          </w:rPr>
+          <w:t>https://www.ncdc.noaa.gov/data-access/land-based-station-data/land-based-datasets/us-climate-reference-network-uscrn</w:t>
+        </w:r>
+      </w:hyperlink>
     </w:p>
     <w:p>
       <w:pPr>
@@ -7073,14 +6857,14 @@
           <w:numId w:val="2"/>
         </w:numPr>
       </w:pPr>
-      <w:bookmarkStart w:id="12" w:name="_Toc24828073"/>
+      <w:bookmarkStart w:id="11" w:name="_Toc24828073"/>
       <w:r>
         <w:t xml:space="preserve">Analysis </w:t>
       </w:r>
       <w:r>
         <w:t>Questions</w:t>
       </w:r>
-      <w:bookmarkEnd w:id="12"/>
+      <w:bookmarkEnd w:id="11"/>
     </w:p>
     <w:p>
       <w:pPr>
@@ -7090,11 +6874,11 @@
           <w:numId w:val="2"/>
         </w:numPr>
       </w:pPr>
-      <w:bookmarkStart w:id="13" w:name="_Toc24828074"/>
+      <w:bookmarkStart w:id="12" w:name="_Toc24828074"/>
       <w:r>
         <w:t>Extremes</w:t>
       </w:r>
-      <w:bookmarkEnd w:id="13"/>
+      <w:bookmarkEnd w:id="12"/>
       <w:r>
         <w:t xml:space="preserve"> </w:t>
       </w:r>
@@ -7110,14 +6894,14 @@
           <w:numId w:val="2"/>
         </w:numPr>
       </w:pPr>
-      <w:bookmarkStart w:id="14" w:name="_Toc24828075"/>
+      <w:bookmarkStart w:id="13" w:name="_Toc24828075"/>
       <w:r>
         <w:t>Questio</w:t>
       </w:r>
       <w:r>
         <w:t>n</w:t>
       </w:r>
-      <w:bookmarkEnd w:id="14"/>
+      <w:bookmarkEnd w:id="13"/>
     </w:p>
     <w:p>
       <w:r>
@@ -7137,14 +6921,14 @@
           <w:numId w:val="2"/>
         </w:numPr>
       </w:pPr>
-      <w:bookmarkStart w:id="15" w:name="_Toc24828076"/>
+      <w:bookmarkStart w:id="14" w:name="_Toc24828076"/>
       <w:r>
         <w:t>Analysi</w:t>
       </w:r>
       <w:r>
         <w:t>s</w:t>
       </w:r>
-      <w:bookmarkEnd w:id="15"/>
+      <w:bookmarkEnd w:id="14"/>
     </w:p>
     <w:p>
       <w:r>
@@ -7163,14 +6947,14 @@
           <w:numId w:val="2"/>
         </w:numPr>
       </w:pPr>
-      <w:bookmarkStart w:id="16" w:name="_Toc24828077"/>
+      <w:bookmarkStart w:id="15" w:name="_Toc24828077"/>
       <w:r>
         <w:t>Map Reduce Result</w:t>
       </w:r>
       <w:r>
         <w:t>s</w:t>
       </w:r>
-      <w:bookmarkEnd w:id="16"/>
+      <w:bookmarkEnd w:id="15"/>
     </w:p>
     <w:p>
       <w:pPr>
@@ -7878,21 +7662,12 @@
                 <w:color w:val="000000"/>
               </w:rPr>
             </w:pPr>
-            <w:proofErr w:type="spellStart"/>
-            <w:r>
-              <w:rPr>
-                <w:rFonts w:ascii="Calibri" w:hAnsi="Calibri" w:cs="Calibri"/>
-                <w:color w:val="000000"/>
-              </w:rPr>
-              <w:t>Timpas</w:t>
-            </w:r>
-            <w:proofErr w:type="spellEnd"/>
-            <w:r>
-              <w:rPr>
-                <w:rFonts w:ascii="Calibri" w:hAnsi="Calibri" w:cs="Calibri"/>
-                <w:color w:val="000000"/>
-              </w:rPr>
-              <w:t>, Colorado</w:t>
+            <w:r>
+              <w:rPr>
+                <w:rFonts w:ascii="Calibri" w:hAnsi="Calibri" w:cs="Calibri"/>
+                <w:color w:val="000000"/>
+              </w:rPr>
+              <w:t>Timpas, Colorado</w:t>
             </w:r>
           </w:p>
         </w:tc>
@@ -8102,7 +7877,7 @@
           <w:rFonts w:ascii="Calibri" w:hAnsi="Calibri" w:cs="Calibri"/>
         </w:rPr>
       </w:pPr>
-      <w:bookmarkStart w:id="17" w:name="_Toc24828041"/>
+      <w:bookmarkStart w:id="16" w:name="_Toc24828041"/>
       <w:r>
         <w:t xml:space="preserve">Figure </w:t>
       </w:r>
@@ -8139,7 +7914,7 @@
       <w:r>
         <w:t>: Max and Min Air/Surface Temperature by Date and Location</w:t>
       </w:r>
-      <w:bookmarkEnd w:id="17"/>
+      <w:bookmarkEnd w:id="16"/>
     </w:p>
     <w:p>
       <w:pPr>
@@ -9115,19 +8890,11 @@
                 <w:color w:val="000000"/>
               </w:rPr>
             </w:pPr>
-            <w:proofErr w:type="spellStart"/>
-            <w:r>
-              <w:rPr>
-                <w:color w:val="000000"/>
-              </w:rPr>
-              <w:t>Paxson</w:t>
-            </w:r>
-            <w:proofErr w:type="spellEnd"/>
-            <w:r>
-              <w:rPr>
-                <w:color w:val="000000"/>
-              </w:rPr>
-              <w:t>, Alaska</w:t>
+            <w:r>
+              <w:rPr>
+                <w:color w:val="000000"/>
+              </w:rPr>
+              <w:t>Paxson, Alaska</w:t>
             </w:r>
           </w:p>
         </w:tc>
@@ -9255,19 +9022,11 @@
                 <w:color w:val="000000"/>
               </w:rPr>
             </w:pPr>
-            <w:proofErr w:type="spellStart"/>
-            <w:r>
-              <w:rPr>
-                <w:color w:val="000000"/>
-              </w:rPr>
-              <w:t>Paxson</w:t>
-            </w:r>
-            <w:proofErr w:type="spellEnd"/>
-            <w:r>
-              <w:rPr>
-                <w:color w:val="000000"/>
-              </w:rPr>
-              <w:t>, Alaska</w:t>
+            <w:r>
+              <w:rPr>
+                <w:color w:val="000000"/>
+              </w:rPr>
+              <w:t>Paxson, Alaska</w:t>
             </w:r>
           </w:p>
         </w:tc>
@@ -9394,19 +9153,11 @@
                 <w:color w:val="000000"/>
               </w:rPr>
             </w:pPr>
-            <w:proofErr w:type="spellStart"/>
-            <w:r>
-              <w:rPr>
-                <w:color w:val="000000"/>
-              </w:rPr>
-              <w:t>Paxson</w:t>
-            </w:r>
-            <w:proofErr w:type="spellEnd"/>
-            <w:r>
-              <w:rPr>
-                <w:color w:val="000000"/>
-              </w:rPr>
-              <w:t>, Alaska</w:t>
+            <w:r>
+              <w:rPr>
+                <w:color w:val="000000"/>
+              </w:rPr>
+              <w:t>Paxson, Alaska</w:t>
             </w:r>
           </w:p>
         </w:tc>
@@ -9593,7 +9344,7 @@
       <w:pPr>
         <w:pStyle w:val="Caption"/>
       </w:pPr>
-      <w:bookmarkStart w:id="18" w:name="_Toc24828042"/>
+      <w:bookmarkStart w:id="17" w:name="_Toc24828042"/>
       <w:r>
         <w:t xml:space="preserve">Figure </w:t>
       </w:r>
@@ -9630,7 +9381,7 @@
       <w:r>
         <w:t>: Max and Min Air/Surface Temperature by Date and Location</w:t>
       </w:r>
-      <w:bookmarkEnd w:id="18"/>
+      <w:bookmarkEnd w:id="17"/>
     </w:p>
     <w:p>
       <w:pPr>
@@ -9640,11 +9391,11 @@
           <w:numId w:val="2"/>
         </w:numPr>
       </w:pPr>
-      <w:bookmarkStart w:id="19" w:name="_Toc24828078"/>
+      <w:bookmarkStart w:id="18" w:name="_Toc24828078"/>
       <w:r>
         <w:t>Drying Out</w:t>
       </w:r>
-      <w:bookmarkEnd w:id="19"/>
+      <w:bookmarkEnd w:id="18"/>
       <w:r>
         <w:t xml:space="preserve">    </w:t>
       </w:r>
@@ -9657,11 +9408,11 @@
           <w:numId w:val="2"/>
         </w:numPr>
       </w:pPr>
-      <w:bookmarkStart w:id="20" w:name="_Toc24828079"/>
+      <w:bookmarkStart w:id="19" w:name="_Toc24828079"/>
       <w:r>
         <w:t>Question</w:t>
       </w:r>
-      <w:bookmarkEnd w:id="20"/>
+      <w:bookmarkEnd w:id="19"/>
     </w:p>
     <w:p>
       <w:pPr>
@@ -9733,11 +9484,11 @@
           <w:numId w:val="2"/>
         </w:numPr>
       </w:pPr>
-      <w:bookmarkStart w:id="21" w:name="_Toc24828080"/>
+      <w:bookmarkStart w:id="20" w:name="_Toc24828080"/>
       <w:r>
         <w:t>Analysis</w:t>
       </w:r>
-      <w:bookmarkEnd w:id="21"/>
+      <w:bookmarkEnd w:id="20"/>
     </w:p>
     <w:tbl>
       <w:tblPr>
@@ -9780,7 +9531,7 @@
                           </pic:cNvPicPr>
                         </pic:nvPicPr>
                         <pic:blipFill>
-                          <a:blip r:embed="rId11" cstate="print">
+                          <a:blip r:embed="rId20" cstate="print">
                             <a:extLst>
                               <a:ext uri="{28A0092B-C50C-407E-A947-70E740481C1C}">
                                 <a14:useLocalDpi xmlns:a14="http://schemas.microsoft.com/office/drawing/2010/main" val="0"/>
@@ -9821,7 +9572,7 @@
                 <w:lang w:eastAsia="tr-TR"/>
               </w:rPr>
             </w:pPr>
-            <w:bookmarkStart w:id="22" w:name="_Toc24828043"/>
+            <w:bookmarkStart w:id="21" w:name="_Toc24828043"/>
             <w:r>
               <w:rPr>
                 <w:bCs/>
@@ -9869,7 +9620,7 @@
               </w:rPr>
               <w:t>: Santa Barbara</w:t>
             </w:r>
-            <w:bookmarkEnd w:id="22"/>
+            <w:bookmarkEnd w:id="21"/>
           </w:p>
         </w:tc>
         <w:tc>
@@ -10113,46 +9864,16 @@
         </w:rPr>
         <w:t xml:space="preserve">You can see our results in </w:t>
       </w:r>
-      <w:r>
-        <w:rPr>
-          <w:rStyle w:val="Hyperlink"/>
-          <w:iCs/>
-          <w:lang w:eastAsia="tr-TR"/>
-        </w:rPr>
-        <w:fldChar w:fldCharType="begin"/>
-      </w:r>
-      <w:r>
-        <w:rPr>
-          <w:rStyle w:val="Hyperlink"/>
-          <w:iCs/>
-          <w:lang w:eastAsia="tr-TR"/>
-        </w:rPr>
-        <w:instrText xml:space="preserve"> HYPERLINK \l "_Map_Reduce_Results" </w:instrText>
-      </w:r>
-      <w:r>
-        <w:rPr>
-          <w:rStyle w:val="Hyperlink"/>
-          <w:iCs/>
-          <w:lang w:eastAsia="tr-TR"/>
-        </w:rPr>
-        <w:fldChar w:fldCharType="separate"/>
-      </w:r>
-      <w:r>
-        <w:rPr>
-          <w:rStyle w:val="Hyperlink"/>
-          <w:iCs/>
-          <w:lang w:eastAsia="tr-TR"/>
-        </w:rPr>
-        <w:t>next section.</w:t>
-      </w:r>
-      <w:r>
-        <w:rPr>
-          <w:rStyle w:val="Hyperlink"/>
-          <w:iCs/>
-          <w:lang w:eastAsia="tr-TR"/>
-        </w:rPr>
-        <w:fldChar w:fldCharType="end"/>
-      </w:r>
+      <w:hyperlink w:anchor="_Map_Reduce_Results" w:history="1">
+        <w:r>
+          <w:rPr>
+            <w:rStyle w:val="Hyperlink"/>
+            <w:iCs/>
+            <w:lang w:eastAsia="tr-TR"/>
+          </w:rPr>
+          <w:t>next section.</w:t>
+        </w:r>
+      </w:hyperlink>
       <w:r>
         <w:rPr>
           <w:iCs/>
@@ -10196,7 +9917,7 @@
                     </pic:cNvPicPr>
                   </pic:nvPicPr>
                   <pic:blipFill>
-                    <a:blip r:embed="rId12">
+                    <a:blip r:embed="rId21">
                       <a:extLst>
                         <a:ext uri="{28A0092B-C50C-407E-A947-70E740481C1C}">
                           <a14:useLocalDpi xmlns:a14="http://schemas.microsoft.com/office/drawing/2010/main" val="0"/>
@@ -10237,7 +9958,7 @@
           <w:lang w:eastAsia="tr-TR"/>
         </w:rPr>
       </w:pPr>
-      <w:bookmarkStart w:id="23" w:name="_Toc24828044"/>
+      <w:bookmarkStart w:id="22" w:name="_Toc24828044"/>
       <w:r>
         <w:rPr>
           <w:bCs/>
@@ -10291,7 +10012,7 @@
         </w:rPr>
         <w:t xml:space="preserve"> (with 4 precision digit)</w:t>
       </w:r>
-      <w:bookmarkEnd w:id="23"/>
+      <w:bookmarkEnd w:id="22"/>
     </w:p>
     <w:p>
       <w:pPr>
@@ -10301,13 +10022,13 @@
           <w:numId w:val="2"/>
         </w:numPr>
       </w:pPr>
-      <w:bookmarkStart w:id="24" w:name="_Map_Reduce_Results"/>
-      <w:bookmarkStart w:id="25" w:name="_Toc24828081"/>
+      <w:bookmarkStart w:id="23" w:name="_Map_Reduce_Results"/>
+      <w:bookmarkStart w:id="24" w:name="_Toc24828081"/>
+      <w:bookmarkEnd w:id="23"/>
+      <w:r>
+        <w:t>Map Reduce Results</w:t>
+      </w:r>
       <w:bookmarkEnd w:id="24"/>
-      <w:r>
-        <w:t>Map Reduce Results</w:t>
-      </w:r>
-      <w:bookmarkEnd w:id="25"/>
     </w:p>
     <w:p>
       <w:pPr>
@@ -10414,7 +10135,7 @@
             <wp:cNvGraphicFramePr/>
             <a:graphic xmlns:a="http://schemas.openxmlformats.org/drawingml/2006/main">
               <a:graphicData uri="http://schemas.openxmlformats.org/drawingml/2006/chart">
-                <c:chart xmlns:c="http://schemas.openxmlformats.org/drawingml/2006/chart" xmlns:r="http://schemas.openxmlformats.org/officeDocument/2006/relationships" r:id="rId13"/>
+                <c:chart xmlns:c="http://schemas.openxmlformats.org/drawingml/2006/chart" xmlns:r="http://schemas.openxmlformats.org/officeDocument/2006/relationships" r:id="rId22"/>
               </a:graphicData>
             </a:graphic>
           </wp:inline>
@@ -10430,7 +10151,7 @@
           <w:lang w:eastAsia="tr-TR"/>
         </w:rPr>
       </w:pPr>
-      <w:bookmarkStart w:id="26" w:name="_Toc24828045"/>
+      <w:bookmarkStart w:id="25" w:name="_Toc24828045"/>
       <w:r>
         <w:rPr>
           <w:bCs/>
@@ -10490,7 +10211,7 @@
         </w:rPr>
         <w:t xml:space="preserve"> (2006-2019)</w:t>
       </w:r>
-      <w:bookmarkEnd w:id="26"/>
+      <w:bookmarkEnd w:id="25"/>
       <w:r>
         <w:rPr>
           <w:bCs/>
@@ -10506,12 +10227,12 @@
           <w:numId w:val="2"/>
         </w:numPr>
       </w:pPr>
-      <w:bookmarkStart w:id="27" w:name="_Toc24828082"/>
+      <w:bookmarkStart w:id="26" w:name="_Toc24828082"/>
       <w:r>
         <w:lastRenderedPageBreak/>
         <w:t>Moving Out</w:t>
       </w:r>
-      <w:bookmarkEnd w:id="27"/>
+      <w:bookmarkEnd w:id="26"/>
       <w:r>
         <w:t xml:space="preserve">    </w:t>
       </w:r>
@@ -10524,11 +10245,11 @@
           <w:numId w:val="2"/>
         </w:numPr>
       </w:pPr>
-      <w:bookmarkStart w:id="28" w:name="_Toc24828083"/>
+      <w:bookmarkStart w:id="27" w:name="_Toc24828083"/>
       <w:r>
         <w:t>Question</w:t>
       </w:r>
-      <w:bookmarkEnd w:id="28"/>
+      <w:bookmarkEnd w:id="27"/>
     </w:p>
     <w:p>
       <w:pPr>
@@ -10561,14 +10282,14 @@
           <w:numId w:val="2"/>
         </w:numPr>
       </w:pPr>
-      <w:bookmarkStart w:id="29" w:name="_Toc24828084"/>
+      <w:bookmarkStart w:id="28" w:name="_Toc24828084"/>
       <w:r>
         <w:t>Analysi</w:t>
       </w:r>
       <w:r>
         <w:t>s</w:t>
       </w:r>
-      <w:bookmarkEnd w:id="29"/>
+      <w:bookmarkEnd w:id="28"/>
     </w:p>
     <w:p>
       <w:pPr>
@@ -10626,7 +10347,7 @@
           <w:numId w:val="2"/>
         </w:numPr>
       </w:pPr>
-      <w:bookmarkStart w:id="30" w:name="_Toc24828085"/>
+      <w:bookmarkStart w:id="29" w:name="_Toc24828085"/>
       <w:r>
         <w:t xml:space="preserve">Map Reduce </w:t>
       </w:r>
@@ -10636,7 +10357,7 @@
       <w:r>
         <w:t>s</w:t>
       </w:r>
-      <w:bookmarkEnd w:id="30"/>
+      <w:bookmarkEnd w:id="29"/>
     </w:p>
     <w:p>
       <w:pPr>
@@ -10886,7 +10607,6 @@
                 <w:szCs w:val="20"/>
               </w:rPr>
             </w:pPr>
-            <w:proofErr w:type="spellStart"/>
             <w:r>
               <w:rPr>
                 <w:rFonts w:ascii="Calibri" w:eastAsia="Times New Roman" w:hAnsi="Calibri" w:cs="Calibri"/>
@@ -10894,47 +10614,55 @@
                 <w:sz w:val="20"/>
                 <w:szCs w:val="20"/>
               </w:rPr>
-              <w:t>Avg</w:t>
-            </w:r>
-            <w:proofErr w:type="spellEnd"/>
-            <w:r>
+              <w:t>Avg Temp</w:t>
+            </w:r>
+          </w:p>
+        </w:tc>
+        <w:tc>
+          <w:tcPr>
+            <w:tcW w:w="642" w:type="dxa"/>
+            <w:noWrap/>
+            <w:hideMark/>
+          </w:tcPr>
+          <w:p>
+            <w:pPr>
+              <w:jc w:val="left"/>
+              <w:cnfStyle w:val="100000000000" w:firstRow="1" w:lastRow="0" w:firstColumn="0" w:lastColumn="0" w:oddVBand="0" w:evenVBand="0" w:oddHBand="0" w:evenHBand="0" w:firstRowFirstColumn="0" w:firstRowLastColumn="0" w:lastRowFirstColumn="0" w:lastRowLastColumn="0"/>
               <w:rPr>
                 <w:rFonts w:ascii="Calibri" w:eastAsia="Times New Roman" w:hAnsi="Calibri" w:cs="Calibri"/>
                 <w:color w:val="FFFFFF"/>
                 <w:sz w:val="20"/>
                 <w:szCs w:val="20"/>
               </w:rPr>
-              <w:t xml:space="preserve"> Temp</w:t>
-            </w:r>
-          </w:p>
-        </w:tc>
-        <w:tc>
-          <w:tcPr>
-            <w:tcW w:w="642" w:type="dxa"/>
-            <w:noWrap/>
-            <w:hideMark/>
-          </w:tcPr>
-          <w:p>
-            <w:pPr>
-              <w:jc w:val="left"/>
-              <w:cnfStyle w:val="100000000000" w:firstRow="1" w:lastRow="0" w:firstColumn="0" w:lastColumn="0" w:oddVBand="0" w:evenVBand="0" w:oddHBand="0" w:evenHBand="0" w:firstRowFirstColumn="0" w:firstRowLastColumn="0" w:lastRowFirstColumn="0" w:lastRowLastColumn="0"/>
+            </w:pPr>
+            <w:r>
               <w:rPr>
                 <w:rFonts w:ascii="Calibri" w:eastAsia="Times New Roman" w:hAnsi="Calibri" w:cs="Calibri"/>
                 <w:color w:val="FFFFFF"/>
                 <w:sz w:val="20"/>
                 <w:szCs w:val="20"/>
               </w:rPr>
-            </w:pPr>
-            <w:r>
+              <w:t>Diff Avg</w:t>
+            </w:r>
+          </w:p>
+        </w:tc>
+        <w:tc>
+          <w:tcPr>
+            <w:tcW w:w="982" w:type="dxa"/>
+            <w:noWrap/>
+            <w:hideMark/>
+          </w:tcPr>
+          <w:p>
+            <w:pPr>
+              <w:jc w:val="left"/>
+              <w:cnfStyle w:val="100000000000" w:firstRow="1" w:lastRow="0" w:firstColumn="0" w:lastColumn="0" w:oddVBand="0" w:evenVBand="0" w:oddHBand="0" w:evenHBand="0" w:firstRowFirstColumn="0" w:firstRowLastColumn="0" w:lastRowFirstColumn="0" w:lastRowLastColumn="0"/>
               <w:rPr>
                 <w:rFonts w:ascii="Calibri" w:eastAsia="Times New Roman" w:hAnsi="Calibri" w:cs="Calibri"/>
                 <w:color w:val="FFFFFF"/>
                 <w:sz w:val="20"/>
                 <w:szCs w:val="20"/>
               </w:rPr>
-              <w:t xml:space="preserve">Diff </w:t>
-            </w:r>
-            <w:proofErr w:type="spellStart"/>
+            </w:pPr>
             <w:r>
               <w:rPr>
                 <w:rFonts w:ascii="Calibri" w:eastAsia="Times New Roman" w:hAnsi="Calibri" w:cs="Calibri"/>
@@ -10942,47 +10670,7 @@
                 <w:sz w:val="20"/>
                 <w:szCs w:val="20"/>
               </w:rPr>
-              <w:t>Avg</w:t>
-            </w:r>
-            <w:proofErr w:type="spellEnd"/>
-          </w:p>
-        </w:tc>
-        <w:tc>
-          <w:tcPr>
-            <w:tcW w:w="982" w:type="dxa"/>
-            <w:noWrap/>
-            <w:hideMark/>
-          </w:tcPr>
-          <w:p>
-            <w:pPr>
-              <w:jc w:val="left"/>
-              <w:cnfStyle w:val="100000000000" w:firstRow="1" w:lastRow="0" w:firstColumn="0" w:lastColumn="0" w:oddVBand="0" w:evenVBand="0" w:oddHBand="0" w:evenHBand="0" w:firstRowFirstColumn="0" w:firstRowLastColumn="0" w:lastRowFirstColumn="0" w:lastRowLastColumn="0"/>
-              <w:rPr>
-                <w:rFonts w:ascii="Calibri" w:eastAsia="Times New Roman" w:hAnsi="Calibri" w:cs="Calibri"/>
-                <w:color w:val="FFFFFF"/>
-                <w:sz w:val="20"/>
-                <w:szCs w:val="20"/>
-              </w:rPr>
-            </w:pPr>
-            <w:proofErr w:type="spellStart"/>
-            <w:r>
-              <w:rPr>
-                <w:rFonts w:ascii="Calibri" w:eastAsia="Times New Roman" w:hAnsi="Calibri" w:cs="Calibri"/>
-                <w:color w:val="FFFFFF"/>
-                <w:sz w:val="20"/>
-                <w:szCs w:val="20"/>
-              </w:rPr>
-              <w:t>Avg</w:t>
-            </w:r>
-            <w:proofErr w:type="spellEnd"/>
-            <w:r>
-              <w:rPr>
-                <w:rFonts w:ascii="Calibri" w:eastAsia="Times New Roman" w:hAnsi="Calibri" w:cs="Calibri"/>
-                <w:color w:val="FFFFFF"/>
-                <w:sz w:val="20"/>
-                <w:szCs w:val="20"/>
-              </w:rPr>
-              <w:t xml:space="preserve"> Humidity</w:t>
+              <w:t>Avg Humidity</w:t>
             </w:r>
           </w:p>
         </w:tc>
@@ -11063,7 +10751,6 @@
                 <w:szCs w:val="20"/>
               </w:rPr>
             </w:pPr>
-            <w:proofErr w:type="spellStart"/>
             <w:r>
               <w:rPr>
                 <w:rFonts w:ascii="Calibri" w:eastAsia="Times New Roman" w:hAnsi="Calibri" w:cs="Calibri"/>
@@ -11071,17 +10758,7 @@
                 <w:sz w:val="20"/>
                 <w:szCs w:val="20"/>
               </w:rPr>
-              <w:t>Avg</w:t>
-            </w:r>
-            <w:proofErr w:type="spellEnd"/>
-            <w:r>
-              <w:rPr>
-                <w:rFonts w:ascii="Calibri" w:eastAsia="Times New Roman" w:hAnsi="Calibri" w:cs="Calibri"/>
-                <w:color w:val="FFFFFF"/>
-                <w:sz w:val="20"/>
-                <w:szCs w:val="20"/>
-              </w:rPr>
-              <w:t xml:space="preserve"> Precipitation</w:t>
+              <w:t>Avg Precipitation</w:t>
             </w:r>
           </w:p>
         </w:tc>
@@ -16415,7 +16092,7 @@
       <w:pPr>
         <w:pStyle w:val="Caption"/>
       </w:pPr>
-      <w:bookmarkStart w:id="31" w:name="_Toc24828046"/>
+      <w:bookmarkStart w:id="30" w:name="_Toc24828046"/>
       <w:r>
         <w:t xml:space="preserve">Figure </w:t>
       </w:r>
@@ -16452,7 +16129,7 @@
       <w:r>
         <w:t>: MovingOut MapReduce result</w:t>
       </w:r>
-      <w:bookmarkEnd w:id="31"/>
+      <w:bookmarkEnd w:id="30"/>
     </w:p>
     <w:p>
       <w:r>
@@ -16575,16 +16252,8 @@
               <w:rPr>
                 <w:rFonts w:ascii="Calibri" w:eastAsia="Times New Roman" w:hAnsi="Calibri" w:cs="Calibri"/>
               </w:rPr>
-              <w:t xml:space="preserve">Average of Diff </w:t>
-            </w:r>
-            <w:proofErr w:type="spellStart"/>
-            <w:r>
-              <w:rPr>
-                <w:rFonts w:ascii="Calibri" w:eastAsia="Times New Roman" w:hAnsi="Calibri" w:cs="Calibri"/>
-              </w:rPr>
-              <w:t>Avg</w:t>
-            </w:r>
-            <w:proofErr w:type="spellEnd"/>
+              <w:t>Average of Diff Avg</w:t>
+            </w:r>
           </w:p>
         </w:tc>
         <w:tc>
@@ -18196,7 +17865,7 @@
           <w:szCs w:val="22"/>
         </w:rPr>
       </w:pPr>
-      <w:bookmarkStart w:id="32" w:name="_Toc24828047"/>
+      <w:bookmarkStart w:id="31" w:name="_Toc24828047"/>
       <w:r>
         <w:t xml:space="preserve">Figure </w:t>
       </w:r>
@@ -18236,7 +17905,7 @@
       <w:r>
         <w:t>Average difference with San Francisco for each location</w:t>
       </w:r>
-      <w:bookmarkEnd w:id="32"/>
+      <w:bookmarkEnd w:id="31"/>
     </w:p>
     <w:p>
       <w:r>
@@ -18653,19 +18322,11 @@
               </w:rPr>
               <w:t xml:space="preserve">Normalize </w:t>
             </w:r>
-            <w:proofErr w:type="spellStart"/>
-            <w:r>
-              <w:rPr>
-                <w:rFonts w:ascii="Calibri" w:eastAsia="Times New Roman" w:hAnsi="Calibri" w:cs="Calibri"/>
-              </w:rPr>
-              <w:t>Avg</w:t>
-            </w:r>
-            <w:proofErr w:type="spellEnd"/>
-            <w:r>
-              <w:rPr>
-                <w:rFonts w:ascii="Calibri" w:eastAsia="Times New Roman" w:hAnsi="Calibri" w:cs="Calibri"/>
-              </w:rPr>
-              <w:t xml:space="preserve"> of Diff </w:t>
+            <w:r>
+              <w:rPr>
+                <w:rFonts w:ascii="Calibri" w:eastAsia="Times New Roman" w:hAnsi="Calibri" w:cs="Calibri"/>
+              </w:rPr>
+              <w:t xml:space="preserve">Avg of Diff </w:t>
             </w:r>
             <w:r>
               <w:rPr>
@@ -18695,19 +18356,11 @@
               </w:rPr>
               <w:t xml:space="preserve">Normalize </w:t>
             </w:r>
-            <w:proofErr w:type="spellStart"/>
-            <w:r>
-              <w:rPr>
-                <w:rFonts w:ascii="Calibri" w:eastAsia="Times New Roman" w:hAnsi="Calibri" w:cs="Calibri"/>
-              </w:rPr>
-              <w:t>Avg</w:t>
-            </w:r>
-            <w:proofErr w:type="spellEnd"/>
-            <w:r>
-              <w:rPr>
-                <w:rFonts w:ascii="Calibri" w:eastAsia="Times New Roman" w:hAnsi="Calibri" w:cs="Calibri"/>
-              </w:rPr>
-              <w:t xml:space="preserve"> of Diff </w:t>
+            <w:r>
+              <w:rPr>
+                <w:rFonts w:ascii="Calibri" w:eastAsia="Times New Roman" w:hAnsi="Calibri" w:cs="Calibri"/>
+              </w:rPr>
+              <w:t xml:space="preserve">Avg of Diff </w:t>
             </w:r>
             <w:r>
               <w:rPr>
@@ -18735,21 +18388,7 @@
               <w:rPr>
                 <w:rFonts w:ascii="Calibri" w:eastAsia="Times New Roman" w:hAnsi="Calibri" w:cs="Calibri"/>
               </w:rPr>
-              <w:t xml:space="preserve">Normalize </w:t>
-            </w:r>
-            <w:proofErr w:type="spellStart"/>
-            <w:r>
-              <w:rPr>
-                <w:rFonts w:ascii="Calibri" w:eastAsia="Times New Roman" w:hAnsi="Calibri" w:cs="Calibri"/>
-              </w:rPr>
-              <w:t>Avg</w:t>
-            </w:r>
-            <w:proofErr w:type="spellEnd"/>
-            <w:r>
-              <w:rPr>
-                <w:rFonts w:ascii="Calibri" w:eastAsia="Times New Roman" w:hAnsi="Calibri" w:cs="Calibri"/>
-              </w:rPr>
-              <w:t xml:space="preserve"> </w:t>
+              <w:t xml:space="preserve">Normalize Avg </w:t>
             </w:r>
             <w:r>
               <w:rPr>
@@ -18783,21 +18422,7 @@
               <w:rPr>
                 <w:rFonts w:ascii="Calibri" w:eastAsia="Times New Roman" w:hAnsi="Calibri" w:cs="Calibri"/>
               </w:rPr>
-              <w:t xml:space="preserve">Normalize </w:t>
-            </w:r>
-            <w:proofErr w:type="spellStart"/>
-            <w:r>
-              <w:rPr>
-                <w:rFonts w:ascii="Calibri" w:eastAsia="Times New Roman" w:hAnsi="Calibri" w:cs="Calibri"/>
-              </w:rPr>
-              <w:t>Avg</w:t>
-            </w:r>
-            <w:proofErr w:type="spellEnd"/>
-            <w:r>
-              <w:rPr>
-                <w:rFonts w:ascii="Calibri" w:eastAsia="Times New Roman" w:hAnsi="Calibri" w:cs="Calibri"/>
-              </w:rPr>
-              <w:t xml:space="preserve"> </w:t>
+              <w:t xml:space="preserve">Normalize Avg </w:t>
             </w:r>
             <w:r>
               <w:rPr>
@@ -18837,16 +18462,8 @@
               <w:rPr>
                 <w:rFonts w:ascii="Calibri" w:eastAsia="Times New Roman" w:hAnsi="Calibri" w:cs="Calibri"/>
               </w:rPr>
-              <w:t xml:space="preserve">Normalize </w:t>
-            </w:r>
-            <w:proofErr w:type="spellStart"/>
-            <w:r>
-              <w:rPr>
-                <w:rFonts w:ascii="Calibri" w:eastAsia="Times New Roman" w:hAnsi="Calibri" w:cs="Calibri"/>
-              </w:rPr>
-              <w:t>Avg</w:t>
-            </w:r>
-            <w:proofErr w:type="spellEnd"/>
+              <w:t>Normalize Avg</w:t>
+            </w:r>
             <w:r>
               <w:rPr>
                 <w:rFonts w:ascii="Calibri" w:eastAsia="Times New Roman" w:hAnsi="Calibri" w:cs="Calibri"/>
@@ -20529,7 +20146,6 @@
                 <w:color w:val="000000" w:themeColor="text1"/>
               </w:rPr>
             </w:pPr>
-            <w:proofErr w:type="spellStart"/>
             <w:r>
               <w:rPr>
                 <w:rFonts w:ascii="Calibri" w:hAnsi="Calibri" w:cs="Calibri"/>
@@ -20537,7 +20153,6 @@
               </w:rPr>
               <w:t>bfpu</w:t>
             </w:r>
-            <w:proofErr w:type="spellEnd"/>
           </w:p>
         </w:tc>
         <w:tc>
@@ -20697,7 +20312,7 @@
       <w:pPr>
         <w:pStyle w:val="Caption"/>
       </w:pPr>
-      <w:bookmarkStart w:id="33" w:name="_Toc24828048"/>
+      <w:bookmarkStart w:id="32" w:name="_Toc24828048"/>
       <w:r>
         <w:t xml:space="preserve">Figure </w:t>
       </w:r>
@@ -20737,7 +20352,7 @@
       <w:r>
         <w:t>Normalize average difference with San Francisco for each location</w:t>
       </w:r>
-      <w:bookmarkEnd w:id="33"/>
+      <w:bookmarkEnd w:id="32"/>
     </w:p>
     <w:p>
       <w:r>
@@ -20853,19 +20468,11 @@
               </w:rPr>
               <w:t xml:space="preserve">Normalize </w:t>
             </w:r>
-            <w:proofErr w:type="spellStart"/>
-            <w:r>
-              <w:rPr>
-                <w:rFonts w:ascii="Calibri" w:eastAsia="Times New Roman" w:hAnsi="Calibri" w:cs="Calibri"/>
-              </w:rPr>
-              <w:t>Avg</w:t>
-            </w:r>
-            <w:proofErr w:type="spellEnd"/>
-            <w:r>
-              <w:rPr>
-                <w:rFonts w:ascii="Calibri" w:eastAsia="Times New Roman" w:hAnsi="Calibri" w:cs="Calibri"/>
-              </w:rPr>
-              <w:t xml:space="preserve"> of Diff </w:t>
+            <w:r>
+              <w:rPr>
+                <w:rFonts w:ascii="Calibri" w:eastAsia="Times New Roman" w:hAnsi="Calibri" w:cs="Calibri"/>
+              </w:rPr>
+              <w:t xml:space="preserve">Avg of Diff </w:t>
             </w:r>
             <w:r>
               <w:rPr>
@@ -20895,19 +20502,11 @@
               </w:rPr>
               <w:t xml:space="preserve">Normalize </w:t>
             </w:r>
-            <w:proofErr w:type="spellStart"/>
-            <w:r>
-              <w:rPr>
-                <w:rFonts w:ascii="Calibri" w:eastAsia="Times New Roman" w:hAnsi="Calibri" w:cs="Calibri"/>
-              </w:rPr>
-              <w:t>Avg</w:t>
-            </w:r>
-            <w:proofErr w:type="spellEnd"/>
-            <w:r>
-              <w:rPr>
-                <w:rFonts w:ascii="Calibri" w:eastAsia="Times New Roman" w:hAnsi="Calibri" w:cs="Calibri"/>
-              </w:rPr>
-              <w:t xml:space="preserve"> of Diff </w:t>
+            <w:r>
+              <w:rPr>
+                <w:rFonts w:ascii="Calibri" w:eastAsia="Times New Roman" w:hAnsi="Calibri" w:cs="Calibri"/>
+              </w:rPr>
+              <w:t xml:space="preserve">Avg of Diff </w:t>
             </w:r>
             <w:r>
               <w:rPr>
@@ -20935,21 +20534,7 @@
               <w:rPr>
                 <w:rFonts w:ascii="Calibri" w:eastAsia="Times New Roman" w:hAnsi="Calibri" w:cs="Calibri"/>
               </w:rPr>
-              <w:t xml:space="preserve">Normalize </w:t>
-            </w:r>
-            <w:proofErr w:type="spellStart"/>
-            <w:r>
-              <w:rPr>
-                <w:rFonts w:ascii="Calibri" w:eastAsia="Times New Roman" w:hAnsi="Calibri" w:cs="Calibri"/>
-              </w:rPr>
-              <w:t>Avg</w:t>
-            </w:r>
-            <w:proofErr w:type="spellEnd"/>
-            <w:r>
-              <w:rPr>
-                <w:rFonts w:ascii="Calibri" w:eastAsia="Times New Roman" w:hAnsi="Calibri" w:cs="Calibri"/>
-              </w:rPr>
-              <w:t xml:space="preserve"> </w:t>
+              <w:t xml:space="preserve">Normalize Avg </w:t>
             </w:r>
             <w:r>
               <w:rPr>
@@ -22065,7 +21650,6 @@
                 <w:color w:val="000000" w:themeColor="text1"/>
               </w:rPr>
             </w:pPr>
-            <w:proofErr w:type="spellStart"/>
             <w:r>
               <w:rPr>
                 <w:rFonts w:ascii="Calibri" w:hAnsi="Calibri" w:cs="Calibri"/>
@@ -22073,7 +21657,6 @@
               </w:rPr>
               <w:t>bfpu</w:t>
             </w:r>
-            <w:proofErr w:type="spellEnd"/>
           </w:p>
         </w:tc>
         <w:tc>
@@ -22313,7 +21896,7 @@
       <w:pPr>
         <w:pStyle w:val="Caption"/>
       </w:pPr>
-      <w:bookmarkStart w:id="34" w:name="_Toc24828049"/>
+      <w:bookmarkStart w:id="33" w:name="_Toc24828049"/>
       <w:r>
         <w:t xml:space="preserve">Figure </w:t>
       </w:r>
@@ -22350,7 +21933,7 @@
       <w:r>
         <w:t>: Normalize min, max, average temperature compare to San Francisco</w:t>
       </w:r>
-      <w:bookmarkEnd w:id="34"/>
+      <w:bookmarkEnd w:id="33"/>
     </w:p>
     <w:p>
       <w:r>
@@ -22423,11 +22006,11 @@
           <w:numId w:val="2"/>
         </w:numPr>
       </w:pPr>
-      <w:bookmarkStart w:id="35" w:name="_Toc24828086"/>
+      <w:bookmarkStart w:id="34" w:name="_Toc24828086"/>
       <w:r>
         <w:t>Travel Startup</w:t>
       </w:r>
-      <w:bookmarkEnd w:id="35"/>
+      <w:bookmarkEnd w:id="34"/>
       <w:r>
         <w:t xml:space="preserve">  </w:t>
       </w:r>
@@ -22440,11 +22023,11 @@
           <w:numId w:val="2"/>
         </w:numPr>
       </w:pPr>
-      <w:bookmarkStart w:id="36" w:name="_Toc24828087"/>
+      <w:bookmarkStart w:id="35" w:name="_Toc24828087"/>
       <w:r>
         <w:t>Question</w:t>
       </w:r>
-      <w:bookmarkEnd w:id="36"/>
+      <w:bookmarkEnd w:id="35"/>
     </w:p>
     <w:p>
       <w:r>
@@ -22499,11 +22082,11 @@
           <w:numId w:val="2"/>
         </w:numPr>
       </w:pPr>
-      <w:bookmarkStart w:id="37" w:name="_Toc24828088"/>
+      <w:bookmarkStart w:id="36" w:name="_Toc24828088"/>
       <w:r>
         <w:t>Analysis</w:t>
       </w:r>
-      <w:bookmarkEnd w:id="37"/>
+      <w:bookmarkEnd w:id="36"/>
     </w:p>
     <w:p>
       <w:r>
@@ -22566,42 +22149,14 @@
       <w:r>
         <w:t xml:space="preserve">Our travel startup calculates the </w:t>
       </w:r>
-      <w:r>
-        <w:rPr>
-          <w:rStyle w:val="Hyperlink"/>
-        </w:rPr>
-        <w:fldChar w:fldCharType="begin"/>
-      </w:r>
-      <w:r>
-        <w:rPr>
-          <w:rStyle w:val="Hyperlink"/>
-        </w:rPr>
-        <w:instrText xml:space="preserve"> HYPERLINK \l "_How_w</w:instrText>
-      </w:r>
-      <w:r>
-        <w:rPr>
-          <w:rStyle w:val="Hyperlink"/>
-        </w:rPr>
-        <w:instrText xml:space="preserve">e_calculate" </w:instrText>
-      </w:r>
-      <w:r>
-        <w:rPr>
-          <w:rStyle w:val="Hyperlink"/>
-        </w:rPr>
-        <w:fldChar w:fldCharType="separate"/>
-      </w:r>
-      <w:r>
-        <w:rPr>
-          <w:rStyle w:val="Hyperlink"/>
-        </w:rPr>
-        <w:t>comfort index</w:t>
-      </w:r>
-      <w:r>
-        <w:rPr>
-          <w:rStyle w:val="Hyperlink"/>
-        </w:rPr>
-        <w:fldChar w:fldCharType="end"/>
-      </w:r>
+      <w:hyperlink w:anchor="_How_we_calculate" w:history="1">
+        <w:r>
+          <w:rPr>
+            <w:rStyle w:val="Hyperlink"/>
+          </w:rPr>
+          <w:t>comfort index</w:t>
+        </w:r>
+      </w:hyperlink>
       <w:r>
         <w:t xml:space="preserve"> to tell the best time of year to visit each</w:t>
       </w:r>
@@ -22650,7 +22205,7 @@
                           </pic:cNvPicPr>
                         </pic:nvPicPr>
                         <pic:blipFill>
-                          <a:blip r:embed="rId14">
+                          <a:blip r:embed="rId23">
                             <a:extLst>
                               <a:ext uri="{28A0092B-C50C-407E-A947-70E740481C1C}">
                                 <a14:useLocalDpi xmlns:a14="http://schemas.microsoft.com/office/drawing/2010/main" val="0"/>
@@ -22689,7 +22244,7 @@
                 <w:bCs/>
               </w:rPr>
             </w:pPr>
-            <w:bookmarkStart w:id="38" w:name="_Toc24828050"/>
+            <w:bookmarkStart w:id="37" w:name="_Toc24828050"/>
             <w:r>
               <w:rPr>
                 <w:bCs/>
@@ -22737,7 +22292,7 @@
               </w:rPr>
               <w:t>: Hawaii</w:t>
             </w:r>
-            <w:bookmarkEnd w:id="38"/>
+            <w:bookmarkEnd w:id="37"/>
           </w:p>
         </w:tc>
         <w:tc>
@@ -22976,7 +22531,6 @@
                 <w:lang w:val="en-US"/>
               </w:rPr>
             </w:pPr>
-            <w:proofErr w:type="spellStart"/>
             <w:r>
               <w:rPr>
                 <w:rFonts w:ascii="Consolas" w:hAnsi="Consolas" w:cs="Consolas"/>
@@ -22997,7 +22551,6 @@
               </w:rPr>
               <w:t>hw</w:t>
             </w:r>
-            <w:proofErr w:type="spellEnd"/>
           </w:p>
         </w:tc>
       </w:tr>
@@ -23121,7 +22674,6 @@
                 <w:lang w:val="en-US"/>
               </w:rPr>
             </w:pPr>
-            <w:proofErr w:type="spellStart"/>
             <w:r>
               <w:rPr>
                 <w:rFonts w:ascii="Consolas" w:hAnsi="Consolas" w:cs="Consolas"/>
@@ -23130,20 +22682,8 @@
                 <w:szCs w:val="16"/>
                 <w:lang w:val="en-US"/>
               </w:rPr>
-              <w:t>TravelWritable</w:t>
-            </w:r>
-            <w:proofErr w:type="spellEnd"/>
-            <w:r>
-              <w:rPr>
-                <w:rFonts w:ascii="Consolas" w:hAnsi="Consolas" w:cs="Consolas"/>
-                <w:color w:val="000000"/>
-                <w:sz w:val="16"/>
-                <w:szCs w:val="16"/>
-                <w:lang w:val="en-US"/>
-              </w:rPr>
-              <w:t xml:space="preserve"> </w:t>
-            </w:r>
-            <w:proofErr w:type="spellStart"/>
+              <w:t xml:space="preserve">TravelWritable </w:t>
+            </w:r>
             <w:r>
               <w:rPr>
                 <w:rFonts w:ascii="Consolas" w:hAnsi="Consolas" w:cs="Consolas"/>
@@ -23155,7 +22695,6 @@
               </w:rPr>
               <w:t>TravelWritable</w:t>
             </w:r>
-            <w:proofErr w:type="spellEnd"/>
             <w:r>
               <w:rPr>
                 <w:rFonts w:ascii="Consolas" w:hAnsi="Consolas" w:cs="Consolas"/>
@@ -23186,29 +22725,7 @@
                 <w:szCs w:val="16"/>
                 <w:lang w:val="en-US"/>
               </w:rPr>
-              <w:t xml:space="preserve"> </w:t>
-            </w:r>
-            <w:proofErr w:type="spellStart"/>
-            <w:r>
-              <w:rPr>
-                <w:rFonts w:ascii="Consolas" w:hAnsi="Consolas" w:cs="Consolas"/>
-                <w:color w:val="000000"/>
-                <w:sz w:val="16"/>
-                <w:szCs w:val="16"/>
-                <w:lang w:val="en-US"/>
-              </w:rPr>
-              <w:t>TravelWritable</w:t>
-            </w:r>
-            <w:proofErr w:type="spellEnd"/>
-            <w:r>
-              <w:rPr>
-                <w:rFonts w:ascii="Consolas" w:hAnsi="Consolas" w:cs="Consolas"/>
-                <w:color w:val="000000"/>
-                <w:sz w:val="16"/>
-                <w:szCs w:val="16"/>
-                <w:lang w:val="en-US"/>
-              </w:rPr>
-              <w:t>(</w:t>
+              <w:t xml:space="preserve"> TravelWritable(</w:t>
             </w:r>
             <w:r>
               <w:rPr>
@@ -23232,7 +22749,6 @@
               </w:rPr>
               <w:t xml:space="preserve"> Text(</w:t>
             </w:r>
-            <w:proofErr w:type="spellStart"/>
             <w:r>
               <w:rPr>
                 <w:rFonts w:ascii="Consolas" w:hAnsi="Consolas" w:cs="Consolas"/>
@@ -23243,7 +22759,6 @@
               </w:rPr>
               <w:t>regionName</w:t>
             </w:r>
-            <w:proofErr w:type="spellEnd"/>
             <w:r>
               <w:rPr>
                 <w:rFonts w:ascii="Consolas" w:hAnsi="Consolas" w:cs="Consolas"/>
@@ -23298,29 +22813,7 @@
                 <w:szCs w:val="16"/>
                 <w:lang w:val="en-US"/>
               </w:rPr>
-              <w:t xml:space="preserve"> </w:t>
-            </w:r>
-            <w:proofErr w:type="spellStart"/>
-            <w:r>
-              <w:rPr>
-                <w:rFonts w:ascii="Consolas" w:hAnsi="Consolas" w:cs="Consolas"/>
-                <w:color w:val="000000"/>
-                <w:sz w:val="16"/>
-                <w:szCs w:val="16"/>
-                <w:lang w:val="en-US"/>
-              </w:rPr>
-              <w:t>IntWritable</w:t>
-            </w:r>
-            <w:proofErr w:type="spellEnd"/>
-            <w:r>
-              <w:rPr>
-                <w:rFonts w:ascii="Consolas" w:hAnsi="Consolas" w:cs="Consolas"/>
-                <w:color w:val="000000"/>
-                <w:sz w:val="16"/>
-                <w:szCs w:val="16"/>
-                <w:lang w:val="en-US"/>
-              </w:rPr>
-              <w:t>(</w:t>
+              <w:t xml:space="preserve"> IntWritable(</w:t>
             </w:r>
             <w:r>
               <w:rPr>
@@ -23350,7 +22843,6 @@
                 <w:szCs w:val="16"/>
               </w:rPr>
             </w:pPr>
-            <w:proofErr w:type="spellStart"/>
             <w:r>
               <w:rPr>
                 <w:rFonts w:ascii="Consolas" w:hAnsi="Consolas" w:cs="Consolas"/>
@@ -23369,20 +22861,8 @@
                 <w:szCs w:val="16"/>
                 <w:lang w:val="en-US"/>
               </w:rPr>
-              <w:t>.write</w:t>
-            </w:r>
-            <w:proofErr w:type="spellEnd"/>
-            <w:r>
-              <w:rPr>
-                <w:rFonts w:ascii="Consolas" w:hAnsi="Consolas" w:cs="Consolas"/>
-                <w:color w:val="000000"/>
-                <w:sz w:val="16"/>
-                <w:szCs w:val="16"/>
-                <w:lang w:val="en-US"/>
-              </w:rPr>
-              <w:t>(</w:t>
-            </w:r>
-            <w:proofErr w:type="spellStart"/>
+              <w:t>.write(</w:t>
+            </w:r>
             <w:r>
               <w:rPr>
                 <w:rFonts w:ascii="Consolas" w:hAnsi="Consolas" w:cs="Consolas"/>
@@ -23394,7 +22874,6 @@
               </w:rPr>
               <w:t>TravelWritable</w:t>
             </w:r>
-            <w:proofErr w:type="spellEnd"/>
             <w:r>
               <w:rPr>
                 <w:rFonts w:ascii="Consolas" w:hAnsi="Consolas" w:cs="Consolas"/>
@@ -23425,31 +22904,8 @@
                 <w:szCs w:val="16"/>
                 <w:lang w:val="en-US"/>
               </w:rPr>
-              <w:t xml:space="preserve"> </w:t>
-            </w:r>
-            <w:proofErr w:type="spellStart"/>
-            <w:r>
-              <w:rPr>
-                <w:rFonts w:ascii="Consolas" w:hAnsi="Consolas" w:cs="Consolas"/>
-                <w:color w:val="000000"/>
-                <w:sz w:val="16"/>
-                <w:szCs w:val="16"/>
-                <w:lang w:val="en-US"/>
-              </w:rPr>
-              <w:t>DoubleWritable</w:t>
-            </w:r>
-            <w:proofErr w:type="spellEnd"/>
-            <w:r>
-              <w:rPr>
-                <w:rFonts w:ascii="Consolas" w:hAnsi="Consolas" w:cs="Consolas"/>
-                <w:color w:val="000000"/>
-                <w:sz w:val="16"/>
-                <w:szCs w:val="16"/>
-                <w:lang w:val="en-US"/>
-              </w:rPr>
-              <w:t>(</w:t>
-            </w:r>
-            <w:proofErr w:type="spellStart"/>
+              <w:t xml:space="preserve"> DoubleWritable(</w:t>
+            </w:r>
             <w:r>
               <w:rPr>
                 <w:rFonts w:ascii="Consolas" w:hAnsi="Consolas" w:cs="Consolas"/>
@@ -23460,7 +22916,6 @@
               </w:rPr>
               <w:t>comfortIndex</w:t>
             </w:r>
-            <w:proofErr w:type="spellEnd"/>
             <w:r>
               <w:rPr>
                 <w:rFonts w:ascii="Consolas" w:hAnsi="Consolas" w:cs="Consolas"/>
@@ -23521,13 +22976,13 @@
           <w:numId w:val="2"/>
         </w:numPr>
       </w:pPr>
-      <w:bookmarkStart w:id="39" w:name="_How_we_calculate"/>
-      <w:bookmarkStart w:id="40" w:name="_Toc24828089"/>
+      <w:bookmarkStart w:id="38" w:name="_How_we_calculate"/>
+      <w:bookmarkStart w:id="39" w:name="_Toc24828089"/>
+      <w:bookmarkEnd w:id="38"/>
+      <w:r>
+        <w:t>How we calculate Comfort Index</w:t>
+      </w:r>
       <w:bookmarkEnd w:id="39"/>
-      <w:r>
-        <w:t>How we calculate Comfort Index</w:t>
-      </w:r>
-      <w:bookmarkEnd w:id="40"/>
     </w:p>
     <w:p>
       <w:r>
@@ -23659,51 +23114,17 @@
         </w:rPr>
         <w:t xml:space="preserve">Reference : </w:t>
       </w:r>
-      <w:r>
-        <w:rPr>
-          <w:rStyle w:val="Hyperlink"/>
-          <w:i/>
-          <w:iCs/>
-          <w:lang w:eastAsia="tr-TR"/>
-        </w:rPr>
-        <w:fldChar w:fldCharType="begin"/>
-      </w:r>
-      <w:r>
-        <w:rPr>
-          <w:rStyle w:val="Hyperlink"/>
-          <w:i/>
-          <w:iCs/>
-          <w:lang w:eastAsia="tr-TR"/>
-        </w:rPr>
-        <w:instrText xml:space="preserve"> HYPERLINK "https://www.oxfordreference.com/view/10.1093/oi/authority.20110803095626624" </w:instrText>
-      </w:r>
-      <w:r>
-        <w:rPr>
-          <w:rStyle w:val="Hyperlink"/>
-          <w:i/>
-          <w:iCs/>
-          <w:lang w:eastAsia="tr-TR"/>
-        </w:rPr>
-        <w:fldChar w:fldCharType="separate"/>
-      </w:r>
-      <w:r>
-        <w:rPr>
-          <w:rStyle w:val="Hyperlink"/>
-          <w:i/>
-          <w:iCs/>
-          <w:lang w:eastAsia="tr-TR"/>
-        </w:rPr>
-        <w:t>https://www.oxfordreference.com/view/10.1093/oi/authority.20110803095626624</w:t>
-      </w:r>
-      <w:r>
-        <w:rPr>
-          <w:rStyle w:val="Hyperlink"/>
-          <w:i/>
-          <w:iCs/>
-          <w:lang w:eastAsia="tr-TR"/>
-        </w:rPr>
-        <w:fldChar w:fldCharType="end"/>
-      </w:r>
+      <w:hyperlink r:id="rId24" w:history="1">
+        <w:r>
+          <w:rPr>
+            <w:rStyle w:val="Hyperlink"/>
+            <w:i/>
+            <w:iCs/>
+            <w:lang w:eastAsia="tr-TR"/>
+          </w:rPr>
+          <w:t>https://www.oxfordreference.com/view/10.1093/oi/authority.20110803095626624</w:t>
+        </w:r>
+      </w:hyperlink>
     </w:p>
     <w:p>
       <w:pPr>
@@ -23730,11 +23151,11 @@
           <w:numId w:val="2"/>
         </w:numPr>
       </w:pPr>
-      <w:bookmarkStart w:id="41" w:name="_Toc24828090"/>
+      <w:bookmarkStart w:id="40" w:name="_Toc24828090"/>
       <w:r>
         <w:t>Map Reduce Results</w:t>
       </w:r>
-      <w:bookmarkEnd w:id="41"/>
+      <w:bookmarkEnd w:id="40"/>
     </w:p>
     <w:p>
       <w:pPr>
@@ -24368,7 +23789,6 @@
                 <w:lang w:val="en-US"/>
               </w:rPr>
             </w:pPr>
-            <w:proofErr w:type="spellStart"/>
             <w:r>
               <w:rPr>
                 <w:rFonts w:ascii="Calibri" w:eastAsia="Times New Roman" w:hAnsi="Calibri" w:cs="Calibri"/>
@@ -24377,7 +23797,6 @@
               </w:rPr>
               <w:t>TX_Austin</w:t>
             </w:r>
-            <w:proofErr w:type="spellEnd"/>
           </w:p>
         </w:tc>
         <w:tc>
@@ -24870,7 +24289,6 @@
                 <w:lang w:val="en-US"/>
               </w:rPr>
             </w:pPr>
-            <w:proofErr w:type="spellStart"/>
             <w:r>
               <w:rPr>
                 <w:rFonts w:ascii="Calibri" w:eastAsia="Times New Roman" w:hAnsi="Calibri" w:cs="Calibri"/>
@@ -24879,7 +24297,6 @@
               </w:rPr>
               <w:t>TX_Austin</w:t>
             </w:r>
-            <w:proofErr w:type="spellEnd"/>
           </w:p>
         </w:tc>
         <w:tc>
@@ -25372,7 +24789,6 @@
                 <w:lang w:val="en-US"/>
               </w:rPr>
             </w:pPr>
-            <w:proofErr w:type="spellStart"/>
             <w:r>
               <w:rPr>
                 <w:rFonts w:ascii="Calibri" w:eastAsia="Times New Roman" w:hAnsi="Calibri" w:cs="Calibri"/>
@@ -25381,7 +24797,6 @@
               </w:rPr>
               <w:t>TX_Austin</w:t>
             </w:r>
-            <w:proofErr w:type="spellEnd"/>
           </w:p>
         </w:tc>
         <w:tc>
@@ -25874,7 +25289,6 @@
                 <w:lang w:val="en-US"/>
               </w:rPr>
             </w:pPr>
-            <w:proofErr w:type="spellStart"/>
             <w:r>
               <w:rPr>
                 <w:rFonts w:ascii="Calibri" w:eastAsia="Times New Roman" w:hAnsi="Calibri" w:cs="Calibri"/>
@@ -25883,7 +25297,6 @@
               </w:rPr>
               <w:t>TX_Austin</w:t>
             </w:r>
-            <w:proofErr w:type="spellEnd"/>
           </w:p>
         </w:tc>
         <w:tc>
@@ -26376,7 +25789,6 @@
                 <w:lang w:val="en-US"/>
               </w:rPr>
             </w:pPr>
-            <w:proofErr w:type="spellStart"/>
             <w:r>
               <w:rPr>
                 <w:rFonts w:ascii="Calibri" w:eastAsia="Times New Roman" w:hAnsi="Calibri" w:cs="Calibri"/>
@@ -26385,7 +25797,6 @@
               </w:rPr>
               <w:t>TX_Austin</w:t>
             </w:r>
-            <w:proofErr w:type="spellEnd"/>
           </w:p>
         </w:tc>
         <w:tc>
@@ -26878,7 +26289,6 @@
                 <w:lang w:val="en-US"/>
               </w:rPr>
             </w:pPr>
-            <w:proofErr w:type="spellStart"/>
             <w:r>
               <w:rPr>
                 <w:rFonts w:ascii="Calibri" w:eastAsia="Times New Roman" w:hAnsi="Calibri" w:cs="Calibri"/>
@@ -26887,7 +26297,6 @@
               </w:rPr>
               <w:t>TX_Austin</w:t>
             </w:r>
-            <w:proofErr w:type="spellEnd"/>
           </w:p>
         </w:tc>
         <w:tc>
@@ -27380,7 +26789,6 @@
                 <w:lang w:val="en-US"/>
               </w:rPr>
             </w:pPr>
-            <w:proofErr w:type="spellStart"/>
             <w:r>
               <w:rPr>
                 <w:rFonts w:ascii="Calibri" w:eastAsia="Times New Roman" w:hAnsi="Calibri" w:cs="Calibri"/>
@@ -27389,7 +26797,6 @@
               </w:rPr>
               <w:t>TX_Austin</w:t>
             </w:r>
-            <w:proofErr w:type="spellEnd"/>
           </w:p>
         </w:tc>
         <w:tc>
@@ -27882,7 +27289,6 @@
                 <w:lang w:val="en-US"/>
               </w:rPr>
             </w:pPr>
-            <w:proofErr w:type="spellStart"/>
             <w:r>
               <w:rPr>
                 <w:rFonts w:ascii="Calibri" w:eastAsia="Times New Roman" w:hAnsi="Calibri" w:cs="Calibri"/>
@@ -27891,7 +27297,6 @@
               </w:rPr>
               <w:t>TX_Austin</w:t>
             </w:r>
-            <w:proofErr w:type="spellEnd"/>
           </w:p>
         </w:tc>
         <w:tc>
@@ -28384,7 +27789,6 @@
                 <w:lang w:val="en-US"/>
               </w:rPr>
             </w:pPr>
-            <w:proofErr w:type="spellStart"/>
             <w:r>
               <w:rPr>
                 <w:rFonts w:ascii="Calibri" w:eastAsia="Times New Roman" w:hAnsi="Calibri" w:cs="Calibri"/>
@@ -28393,7 +27797,6 @@
               </w:rPr>
               <w:t>TX_Austin</w:t>
             </w:r>
-            <w:proofErr w:type="spellEnd"/>
           </w:p>
         </w:tc>
         <w:tc>
@@ -28886,7 +28289,6 @@
                 <w:lang w:val="en-US"/>
               </w:rPr>
             </w:pPr>
-            <w:proofErr w:type="spellStart"/>
             <w:r>
               <w:rPr>
                 <w:rFonts w:ascii="Calibri" w:eastAsia="Times New Roman" w:hAnsi="Calibri" w:cs="Calibri"/>
@@ -28895,7 +28297,6 @@
               </w:rPr>
               <w:t>TX_Austin</w:t>
             </w:r>
-            <w:proofErr w:type="spellEnd"/>
           </w:p>
         </w:tc>
         <w:tc>
@@ -29388,7 +28789,6 @@
                 <w:lang w:val="en-US"/>
               </w:rPr>
             </w:pPr>
-            <w:proofErr w:type="spellStart"/>
             <w:r>
               <w:rPr>
                 <w:rFonts w:ascii="Calibri" w:eastAsia="Times New Roman" w:hAnsi="Calibri" w:cs="Calibri"/>
@@ -29397,7 +28797,6 @@
               </w:rPr>
               <w:t>TX_Austin</w:t>
             </w:r>
-            <w:proofErr w:type="spellEnd"/>
           </w:p>
         </w:tc>
         <w:tc>
@@ -29890,7 +29289,6 @@
                 <w:lang w:val="en-US"/>
               </w:rPr>
             </w:pPr>
-            <w:proofErr w:type="spellStart"/>
             <w:r>
               <w:rPr>
                 <w:rFonts w:ascii="Calibri" w:eastAsia="Times New Roman" w:hAnsi="Calibri" w:cs="Calibri"/>
@@ -29899,7 +29297,6 @@
               </w:rPr>
               <w:t>TX_Austin</w:t>
             </w:r>
-            <w:proofErr w:type="spellEnd"/>
           </w:p>
         </w:tc>
         <w:tc>
@@ -29963,14 +29360,14 @@
         </w:numPr>
         <w:spacing w:line="240" w:lineRule="auto"/>
       </w:pPr>
-      <w:bookmarkStart w:id="42" w:name="_Toc24828091"/>
+      <w:bookmarkStart w:id="41" w:name="_Toc24828091"/>
       <w:r>
         <w:t>Solar Wind</w:t>
       </w:r>
       <w:r>
         <w:t xml:space="preserve"> Inc</w:t>
       </w:r>
-      <w:bookmarkEnd w:id="42"/>
+      <w:bookmarkEnd w:id="41"/>
     </w:p>
     <w:p>
       <w:pPr>
@@ -29980,11 +29377,11 @@
           <w:numId w:val="2"/>
         </w:numPr>
       </w:pPr>
-      <w:bookmarkStart w:id="43" w:name="_Toc24828092"/>
+      <w:bookmarkStart w:id="42" w:name="_Toc24828092"/>
       <w:r>
         <w:t>Question</w:t>
       </w:r>
-      <w:bookmarkEnd w:id="43"/>
+      <w:bookmarkEnd w:id="42"/>
     </w:p>
     <w:p>
       <w:r>
@@ -29994,41 +29391,15 @@
         </w:rPr>
         <w:t>SolarWind, Inc.: You get bored enjoying the amazing views from your mansion that you bought with the money made with your travel startup, so you start a new company; here, you want to help power companies plan out the locations of solar and wind farms across North America. Locate the top 3 places for solar and wind farms, as well as a combination of both (solar + wind farm). You will report a total of 9 Geohashes as well as their relevant attributes (for example, cloud cover and wind speeds). If you’d like to do some data fusion to answer this question, the maps </w:t>
       </w:r>
-      <w:r>
-        <w:rPr>
-          <w:i/>
-          <w:iCs/>
-        </w:rPr>
-        <w:fldChar w:fldCharType="begin"/>
-      </w:r>
-      <w:r>
-        <w:rPr>
-          <w:i/>
-          <w:iCs/>
-        </w:rPr>
-        <w:instrText xml:space="preserve"> HYPERLINK "https://windexchange.energy.gov/maps-data/319" </w:instrText>
-      </w:r>
-      <w:r>
-        <w:rPr>
-          <w:i/>
-          <w:iCs/>
-        </w:rPr>
-        <w:fldChar w:fldCharType="separate"/>
-      </w:r>
-      <w:r>
-        <w:rPr>
-          <w:i/>
-          <w:iCs/>
-        </w:rPr>
-        <w:t>here</w:t>
-      </w:r>
-      <w:r>
-        <w:rPr>
-          <w:i/>
-          <w:iCs/>
-        </w:rPr>
-        <w:fldChar w:fldCharType="end"/>
-      </w:r>
+      <w:hyperlink r:id="rId25" w:history="1">
+        <w:r>
+          <w:rPr>
+            <w:i/>
+            <w:iCs/>
+          </w:rPr>
+          <w:t>here</w:t>
+        </w:r>
+      </w:hyperlink>
       <w:r>
         <w:rPr>
           <w:i/>
@@ -30036,7 +29407,7 @@
         </w:rPr>
         <w:t> and </w:t>
       </w:r>
-      <w:hyperlink r:id="rId15" w:history="1">
+      <w:hyperlink r:id="rId26" w:history="1">
         <w:r>
           <w:rPr>
             <w:i/>
@@ -30064,7 +29435,7 @@
           <w:numId w:val="2"/>
         </w:numPr>
       </w:pPr>
-      <w:bookmarkStart w:id="44" w:name="_Toc24828093"/>
+      <w:bookmarkStart w:id="43" w:name="_Toc24828093"/>
       <w:r>
         <w:lastRenderedPageBreak/>
         <w:t>Analysi</w:t>
@@ -30072,7 +29443,7 @@
       <w:r>
         <w:t>s</w:t>
       </w:r>
-      <w:bookmarkEnd w:id="44"/>
+      <w:bookmarkEnd w:id="43"/>
     </w:p>
     <w:p>
       <w:r>
@@ -30394,14 +29765,14 @@
           <w:numId w:val="2"/>
         </w:numPr>
       </w:pPr>
-      <w:bookmarkStart w:id="45" w:name="_Toc24828094"/>
+      <w:bookmarkStart w:id="44" w:name="_Toc24828094"/>
       <w:r>
         <w:t>Map Reduce Result</w:t>
       </w:r>
       <w:r>
         <w:t>s</w:t>
       </w:r>
-      <w:bookmarkEnd w:id="45"/>
+      <w:bookmarkEnd w:id="44"/>
     </w:p>
     <w:p>
       <w:pPr>
@@ -31713,7 +31084,7 @@
       <w:pPr>
         <w:pStyle w:val="Caption"/>
       </w:pPr>
-      <w:bookmarkStart w:id="46" w:name="_Toc24828051"/>
+      <w:bookmarkStart w:id="45" w:name="_Toc24828051"/>
       <w:r>
         <w:t xml:space="preserve">Figure </w:t>
       </w:r>
@@ -31750,7 +31121,7 @@
       <w:r>
         <w:t>: Sample table for normalization of solar and wind speed</w:t>
       </w:r>
-      <w:bookmarkEnd w:id="46"/>
+      <w:bookmarkEnd w:id="45"/>
     </w:p>
     <w:p>
       <w:r>
@@ -31789,14 +31160,14 @@
             <wp:docPr id="7" name="Chart 7">
               <a:extLst xmlns:a="http://schemas.openxmlformats.org/drawingml/2006/main">
                 <a:ext uri="{FF2B5EF4-FFF2-40B4-BE49-F238E27FC236}">
-                  <a16:creationId xmlns="" xmlns:cx="http://schemas.microsoft.com/office/drawing/2014/chartex" xmlns:cx1="http://schemas.microsoft.com/office/drawing/2015/9/8/chartex" xmlns:cx2="http://schemas.microsoft.com/office/drawing/2015/10/21/chartex" xmlns:cx3="http://schemas.microsoft.com/office/drawing/2016/5/9/chartex" xmlns:cx4="http://schemas.microsoft.com/office/drawing/2016/5/10/chartex" xmlns:cx5="http://schemas.microsoft.com/office/drawing/2016/5/11/chartex" xmlns:cx6="http://schemas.microsoft.com/office/drawing/2016/5/12/chartex" xmlns:cx7="http://schemas.microsoft.com/office/drawing/2016/5/13/chartex" xmlns:cx8="http://schemas.microsoft.com/office/drawing/2016/5/14/chartex" xmlns:aink="http://schemas.microsoft.com/office/drawing/2016/ink" xmlns:am3d="http://schemas.microsoft.com/office/drawing/2017/model3d" xmlns:o="urn:schemas-microsoft-com:office:office" xmlns:v="urn:schemas-microsoft-com:vml" xmlns:w10="urn:schemas-microsoft-com:office:word" xmlns:w="http://schemas.openxmlformats.org/wordprocessingml/2006/main" xmlns:w16cid="http://schemas.microsoft.com/office/word/2016/wordml/cid" xmlns:w16se="http://schemas.microsoft.com/office/word/2015/wordml/symex" xmlns:a16="http://schemas.microsoft.com/office/drawing/2014/main" id="{1C8DF4C6-F8A6-D546-A77F-1A45B5AA9B5E}"/>
+                  <a16:creationId xmlns:a16="http://schemas.microsoft.com/office/drawing/2014/main" id="{1C8DF4C6-F8A6-D546-A77F-1A45B5AA9B5E}"/>
                 </a:ext>
               </a:extLst>
             </wp:docPr>
             <wp:cNvGraphicFramePr/>
             <a:graphic xmlns:a="http://schemas.openxmlformats.org/drawingml/2006/main">
               <a:graphicData uri="http://schemas.openxmlformats.org/drawingml/2006/chart">
-                <c:chart xmlns:c="http://schemas.openxmlformats.org/drawingml/2006/chart" xmlns:r="http://schemas.openxmlformats.org/officeDocument/2006/relationships" r:id="rId16"/>
+                <c:chart xmlns:c="http://schemas.openxmlformats.org/drawingml/2006/chart" xmlns:r="http://schemas.openxmlformats.org/officeDocument/2006/relationships" r:id="rId27"/>
               </a:graphicData>
             </a:graphic>
           </wp:inline>
@@ -31815,7 +31186,7 @@
         <w:ind w:left="2484" w:firstLine="348"/>
         <w:jc w:val="both"/>
       </w:pPr>
-      <w:bookmarkStart w:id="47" w:name="_Toc24828052"/>
+      <w:bookmarkStart w:id="46" w:name="_Toc24828052"/>
       <w:r>
         <w:t xml:space="preserve">Figure </w:t>
       </w:r>
@@ -31852,7 +31223,7 @@
       <w:r>
         <w:t>: Top 3 City base on Solar Radiation</w:t>
       </w:r>
-      <w:bookmarkEnd w:id="47"/>
+      <w:bookmarkEnd w:id="46"/>
     </w:p>
     <w:p>
       <w:pPr>
@@ -31877,14 +31248,14 @@
             <wp:docPr id="8" name="Chart 8">
               <a:extLst xmlns:a="http://schemas.openxmlformats.org/drawingml/2006/main">
                 <a:ext uri="{FF2B5EF4-FFF2-40B4-BE49-F238E27FC236}">
-                  <a16:creationId xmlns="" xmlns:cx="http://schemas.microsoft.com/office/drawing/2014/chartex" xmlns:cx1="http://schemas.microsoft.com/office/drawing/2015/9/8/chartex" xmlns:cx2="http://schemas.microsoft.com/office/drawing/2015/10/21/chartex" xmlns:cx3="http://schemas.microsoft.com/office/drawing/2016/5/9/chartex" xmlns:cx4="http://schemas.microsoft.com/office/drawing/2016/5/10/chartex" xmlns:cx5="http://schemas.microsoft.com/office/drawing/2016/5/11/chartex" xmlns:cx6="http://schemas.microsoft.com/office/drawing/2016/5/12/chartex" xmlns:cx7="http://schemas.microsoft.com/office/drawing/2016/5/13/chartex" xmlns:cx8="http://schemas.microsoft.com/office/drawing/2016/5/14/chartex" xmlns:aink="http://schemas.microsoft.com/office/drawing/2016/ink" xmlns:am3d="http://schemas.microsoft.com/office/drawing/2017/model3d" xmlns:o="urn:schemas-microsoft-com:office:office" xmlns:v="urn:schemas-microsoft-com:vml" xmlns:w10="urn:schemas-microsoft-com:office:word" xmlns:w="http://schemas.openxmlformats.org/wordprocessingml/2006/main" xmlns:w16cid="http://schemas.microsoft.com/office/word/2016/wordml/cid" xmlns:w16se="http://schemas.microsoft.com/office/word/2015/wordml/symex" xmlns:a16="http://schemas.microsoft.com/office/drawing/2014/main" id="{777C40B6-7755-ED4C-87C6-93B4957DD784}"/>
+                  <a16:creationId xmlns:a16="http://schemas.microsoft.com/office/drawing/2014/main" id="{777C40B6-7755-ED4C-87C6-93B4957DD784}"/>
                 </a:ext>
               </a:extLst>
             </wp:docPr>
             <wp:cNvGraphicFramePr/>
             <a:graphic xmlns:a="http://schemas.openxmlformats.org/drawingml/2006/main">
               <a:graphicData uri="http://schemas.openxmlformats.org/drawingml/2006/chart">
-                <c:chart xmlns:c="http://schemas.openxmlformats.org/drawingml/2006/chart" xmlns:r="http://schemas.openxmlformats.org/officeDocument/2006/relationships" r:id="rId17"/>
+                <c:chart xmlns:c="http://schemas.openxmlformats.org/drawingml/2006/chart" xmlns:r="http://schemas.openxmlformats.org/officeDocument/2006/relationships" r:id="rId28"/>
               </a:graphicData>
             </a:graphic>
           </wp:inline>
@@ -31897,7 +31268,7 @@
         <w:ind w:left="2484" w:firstLine="348"/>
         <w:jc w:val="both"/>
       </w:pPr>
-      <w:bookmarkStart w:id="48" w:name="_Toc24828053"/>
+      <w:bookmarkStart w:id="47" w:name="_Toc24828053"/>
       <w:r>
         <w:t xml:space="preserve">Figure </w:t>
       </w:r>
@@ -31934,7 +31305,7 @@
       <w:r>
         <w:t>: Top 3 City base on Wind Speed</w:t>
       </w:r>
-      <w:bookmarkEnd w:id="48"/>
+      <w:bookmarkEnd w:id="47"/>
     </w:p>
     <w:p/>
     <w:p>
@@ -31956,14 +31327,14 @@
             <wp:docPr id="9" name="Chart 9">
               <a:extLst xmlns:a="http://schemas.openxmlformats.org/drawingml/2006/main">
                 <a:ext uri="{FF2B5EF4-FFF2-40B4-BE49-F238E27FC236}">
-                  <a16:creationId xmlns="" xmlns:cx="http://schemas.microsoft.com/office/drawing/2014/chartex" xmlns:cx1="http://schemas.microsoft.com/office/drawing/2015/9/8/chartex" xmlns:cx2="http://schemas.microsoft.com/office/drawing/2015/10/21/chartex" xmlns:cx3="http://schemas.microsoft.com/office/drawing/2016/5/9/chartex" xmlns:cx4="http://schemas.microsoft.com/office/drawing/2016/5/10/chartex" xmlns:cx5="http://schemas.microsoft.com/office/drawing/2016/5/11/chartex" xmlns:cx6="http://schemas.microsoft.com/office/drawing/2016/5/12/chartex" xmlns:cx7="http://schemas.microsoft.com/office/drawing/2016/5/13/chartex" xmlns:cx8="http://schemas.microsoft.com/office/drawing/2016/5/14/chartex" xmlns:aink="http://schemas.microsoft.com/office/drawing/2016/ink" xmlns:am3d="http://schemas.microsoft.com/office/drawing/2017/model3d" xmlns:o="urn:schemas-microsoft-com:office:office" xmlns:v="urn:schemas-microsoft-com:vml" xmlns:w10="urn:schemas-microsoft-com:office:word" xmlns:w="http://schemas.openxmlformats.org/wordprocessingml/2006/main" xmlns:w16cid="http://schemas.microsoft.com/office/word/2016/wordml/cid" xmlns:w16se="http://schemas.microsoft.com/office/word/2015/wordml/symex" xmlns:a16="http://schemas.microsoft.com/office/drawing/2014/main" id="{61829718-DD1D-F547-A54F-00AD38F4C46F}"/>
+                  <a16:creationId xmlns:a16="http://schemas.microsoft.com/office/drawing/2014/main" id="{61829718-DD1D-F547-A54F-00AD38F4C46F}"/>
                 </a:ext>
               </a:extLst>
             </wp:docPr>
             <wp:cNvGraphicFramePr/>
             <a:graphic xmlns:a="http://schemas.openxmlformats.org/drawingml/2006/main">
               <a:graphicData uri="http://schemas.openxmlformats.org/drawingml/2006/chart">
-                <c:chart xmlns:c="http://schemas.openxmlformats.org/drawingml/2006/chart" xmlns:r="http://schemas.openxmlformats.org/officeDocument/2006/relationships" r:id="rId18"/>
+                <c:chart xmlns:c="http://schemas.openxmlformats.org/drawingml/2006/chart" xmlns:r="http://schemas.openxmlformats.org/officeDocument/2006/relationships" r:id="rId29"/>
               </a:graphicData>
             </a:graphic>
           </wp:inline>
@@ -31982,7 +31353,7 @@
         <w:pStyle w:val="Caption"/>
         <w:ind w:left="360" w:firstLine="348"/>
       </w:pPr>
-      <w:bookmarkStart w:id="49" w:name="_Toc24828054"/>
+      <w:bookmarkStart w:id="48" w:name="_Toc24828054"/>
       <w:r>
         <w:t xml:space="preserve">Figure </w:t>
       </w:r>
@@ -32025,7 +31396,7 @@
       <w:r>
         <w:t xml:space="preserve"> Solar Radiation and Wind Speed</w:t>
       </w:r>
-      <w:bookmarkEnd w:id="49"/>
+      <w:bookmarkEnd w:id="48"/>
     </w:p>
     <w:p>
       <w:pPr>
@@ -32036,11 +31407,11 @@
         </w:numPr>
         <w:spacing w:line="120" w:lineRule="auto"/>
       </w:pPr>
-      <w:bookmarkStart w:id="50" w:name="_Toc24828095"/>
+      <w:bookmarkStart w:id="49" w:name="_Toc24828095"/>
       <w:r>
         <w:t>Climate Chart</w:t>
       </w:r>
-      <w:bookmarkEnd w:id="50"/>
+      <w:bookmarkEnd w:id="49"/>
     </w:p>
     <w:p>
       <w:pPr>
@@ -32050,11 +31421,11 @@
           <w:numId w:val="2"/>
         </w:numPr>
       </w:pPr>
-      <w:bookmarkStart w:id="51" w:name="_Toc24828096"/>
+      <w:bookmarkStart w:id="50" w:name="_Toc24828096"/>
       <w:r>
         <w:t>Question</w:t>
       </w:r>
-      <w:bookmarkEnd w:id="51"/>
+      <w:bookmarkEnd w:id="50"/>
     </w:p>
     <w:p>
       <w:r>
@@ -32072,11 +31443,11 @@
           <w:numId w:val="2"/>
         </w:numPr>
       </w:pPr>
-      <w:bookmarkStart w:id="52" w:name="_Toc24828097"/>
+      <w:bookmarkStart w:id="51" w:name="_Toc24828097"/>
       <w:r>
         <w:t>Analysis</w:t>
       </w:r>
-      <w:bookmarkEnd w:id="52"/>
+      <w:bookmarkEnd w:id="51"/>
     </w:p>
     <w:p>
       <w:pPr>
@@ -32162,7 +31533,7 @@
                           </pic:cNvPicPr>
                         </pic:nvPicPr>
                         <pic:blipFill>
-                          <a:blip r:embed="rId19" cstate="print">
+                          <a:blip r:embed="rId30" cstate="print">
                             <a:extLst>
                               <a:ext uri="{28A0092B-C50C-407E-A947-70E740481C1C}">
                                 <a14:useLocalDpi xmlns:a14="http://schemas.microsoft.com/office/drawing/2010/main" val="0"/>
@@ -32203,7 +31574,7 @@
                 <w:lang w:eastAsia="tr-TR"/>
               </w:rPr>
             </w:pPr>
-            <w:bookmarkStart w:id="53" w:name="_Toc24828055"/>
+            <w:bookmarkStart w:id="52" w:name="_Toc24828055"/>
             <w:r>
               <w:rPr>
                 <w:bCs/>
@@ -32257,7 +31628,7 @@
               </w:rPr>
               <w:t>Yosemite Valley</w:t>
             </w:r>
-            <w:bookmarkEnd w:id="53"/>
+            <w:bookmarkEnd w:id="52"/>
           </w:p>
           <w:p>
             <w:pPr>
@@ -32313,7 +31684,7 @@
           <w:numId w:val="2"/>
         </w:numPr>
       </w:pPr>
-      <w:bookmarkStart w:id="54" w:name="_Toc24828098"/>
+      <w:bookmarkStart w:id="53" w:name="_Toc24828098"/>
       <w:r>
         <w:lastRenderedPageBreak/>
         <w:t xml:space="preserve">Map Reduce </w:t>
@@ -32321,7 +31692,7 @@
       <w:r>
         <w:t>Results</w:t>
       </w:r>
-      <w:bookmarkEnd w:id="54"/>
+      <w:bookmarkEnd w:id="53"/>
     </w:p>
     <w:tbl>
       <w:tblPr>
@@ -34306,11 +33677,11 @@
           <w:numId w:val="2"/>
         </w:numPr>
       </w:pPr>
-      <w:bookmarkStart w:id="55" w:name="_Toc24828099"/>
+      <w:bookmarkStart w:id="54" w:name="_Toc24828099"/>
       <w:r>
         <w:t>Extra Point (JfreeChart Library)</w:t>
       </w:r>
-      <w:bookmarkEnd w:id="55"/>
+      <w:bookmarkEnd w:id="54"/>
       <w:r>
         <w:t xml:space="preserve"> </w:t>
       </w:r>
@@ -34347,7 +33718,7 @@
                     </pic:cNvPicPr>
                   </pic:nvPicPr>
                   <pic:blipFill>
-                    <a:blip r:embed="rId20" cstate="print">
+                    <a:blip r:embed="rId31" cstate="print">
                       <a:extLst>
                         <a:ext uri="{28A0092B-C50C-407E-A947-70E740481C1C}">
                           <a14:useLocalDpi xmlns:a14="http://schemas.microsoft.com/office/drawing/2010/main" val="0"/>
@@ -34396,7 +33767,7 @@
         </w:numPr>
         <w:spacing w:line="240" w:lineRule="auto"/>
       </w:pPr>
-      <w:bookmarkStart w:id="56" w:name="_Toc24828100"/>
+      <w:bookmarkStart w:id="55" w:name="_Toc24828100"/>
       <w:r>
         <w:rPr>
           <w:i/>
@@ -34405,7 +33776,7 @@
         <w:lastRenderedPageBreak/>
         <w:t>Correlation is not Causation</w:t>
       </w:r>
-      <w:bookmarkEnd w:id="56"/>
+      <w:bookmarkEnd w:id="55"/>
     </w:p>
     <w:p>
       <w:pPr>
@@ -34415,14 +33786,14 @@
           <w:numId w:val="2"/>
         </w:numPr>
       </w:pPr>
-      <w:bookmarkStart w:id="57" w:name="_Toc24828101"/>
+      <w:bookmarkStart w:id="56" w:name="_Toc24828101"/>
       <w:r>
         <w:t>Questio</w:t>
       </w:r>
       <w:r>
         <w:t>n</w:t>
       </w:r>
-      <w:bookmarkEnd w:id="57"/>
+      <w:bookmarkEnd w:id="56"/>
     </w:p>
     <w:p>
       <w:r>
@@ -34433,51 +33804,17 @@
         </w:rPr>
         <w:t>Determine how features influence each other using </w:t>
       </w:r>
-      <w:r>
-        <w:rPr>
-          <w:rStyle w:val="Hyperlink"/>
-          <w:rFonts w:ascii="Calibri" w:hAnsi="Calibri" w:cs="Calibri"/>
-          <w:color w:val="005A36"/>
-          <w:shd w:val="clear" w:color="auto" w:fill="FFFFFF"/>
-        </w:rPr>
-        <w:fldChar w:fldCharType="begin"/>
-      </w:r>
-      <w:r>
-        <w:rPr>
-          <w:rStyle w:val="Hyperlink"/>
-          <w:rFonts w:ascii="Calibri" w:hAnsi="Calibri" w:cs="Calibri"/>
-          <w:color w:val="005A36"/>
-          <w:shd w:val="clear" w:color="auto" w:fill="FFFFFF"/>
-        </w:rPr>
-        <w:instrText xml:space="preserve"> HYPERLINK "https://en.wikipedia.org/wiki/Pearson_correlation_coefficient" </w:instrText>
-      </w:r>
-      <w:r>
-        <w:rPr>
-          <w:rStyle w:val="Hyperlink"/>
-          <w:rFonts w:ascii="Calibri" w:hAnsi="Calibri" w:cs="Calibri"/>
-          <w:color w:val="005A36"/>
-          <w:shd w:val="clear" w:color="auto" w:fill="FFFFFF"/>
-        </w:rPr>
-        <w:fldChar w:fldCharType="separate"/>
-      </w:r>
-      <w:r>
-        <w:rPr>
-          <w:rStyle w:val="Hyperlink"/>
-          <w:rFonts w:ascii="Calibri" w:hAnsi="Calibri" w:cs="Calibri"/>
-          <w:color w:val="005A36"/>
-          <w:shd w:val="clear" w:color="auto" w:fill="FFFFFF"/>
-        </w:rPr>
-        <w:t>Pearson’s correlation coefficient (PCC)</w:t>
-      </w:r>
-      <w:r>
-        <w:rPr>
-          <w:rStyle w:val="Hyperlink"/>
-          <w:rFonts w:ascii="Calibri" w:hAnsi="Calibri" w:cs="Calibri"/>
-          <w:color w:val="005A36"/>
-          <w:shd w:val="clear" w:color="auto" w:fill="FFFFFF"/>
-        </w:rPr>
-        <w:fldChar w:fldCharType="end"/>
-      </w:r>
+      <w:hyperlink r:id="rId32" w:history="1">
+        <w:r>
+          <w:rPr>
+            <w:rStyle w:val="Hyperlink"/>
+            <w:rFonts w:ascii="Calibri" w:hAnsi="Calibri" w:cs="Calibri"/>
+            <w:color w:val="005A36"/>
+            <w:shd w:val="clear" w:color="auto" w:fill="FFFFFF"/>
+          </w:rPr>
+          <w:t>Pearson’s correlation coefficient (PCC)</w:t>
+        </w:r>
+      </w:hyperlink>
       <w:r>
         <w:rPr>
           <w:rFonts w:ascii="Calibri" w:hAnsi="Calibri" w:cs="Calibri"/>
@@ -34503,11 +33840,11 @@
           <w:numId w:val="2"/>
         </w:numPr>
       </w:pPr>
-      <w:bookmarkStart w:id="58" w:name="_Toc24828102"/>
+      <w:bookmarkStart w:id="57" w:name="_Toc24828102"/>
       <w:r>
         <w:t>Analysis</w:t>
       </w:r>
-      <w:bookmarkEnd w:id="58"/>
+      <w:bookmarkEnd w:id="57"/>
     </w:p>
     <w:p>
       <w:r>
@@ -34530,11 +33867,11 @@
           <w:numId w:val="2"/>
         </w:numPr>
       </w:pPr>
-      <w:bookmarkStart w:id="59" w:name="_Toc24828103"/>
+      <w:bookmarkStart w:id="58" w:name="_Toc24828103"/>
       <w:r>
         <w:t>Map Reduce Results</w:t>
       </w:r>
-      <w:bookmarkEnd w:id="59"/>
+      <w:bookmarkEnd w:id="58"/>
     </w:p>
     <w:p>
       <w:r>
@@ -34618,6 +33955,7 @@
             <w:cnfStyle w:val="001000000000" w:firstRow="0" w:lastRow="0" w:firstColumn="1" w:lastColumn="0" w:oddVBand="0" w:evenVBand="0" w:oddHBand="0" w:evenHBand="0" w:firstRowFirstColumn="0" w:firstRowLastColumn="0" w:lastRowFirstColumn="0" w:lastRowLastColumn="0"/>
             <w:tcW w:w="2935" w:type="dxa"/>
             <w:noWrap/>
+            <w:vAlign w:val="bottom"/>
             <w:hideMark/>
           </w:tcPr>
           <w:p>
@@ -34628,15 +33966,13 @@
                 <w:color w:val="000000"/>
               </w:rPr>
             </w:pPr>
-            <w:proofErr w:type="spellStart"/>
-            <w:r>
-              <w:rPr>
-                <w:rFonts w:ascii="Calibri" w:eastAsia="Times New Roman" w:hAnsi="Calibri" w:cs="Calibri"/>
-                <w:color w:val="000000"/>
-              </w:rPr>
-              <w:t>air_temp,precipitation</w:t>
-            </w:r>
-            <w:proofErr w:type="spellEnd"/>
+            <w:r>
+              <w:rPr>
+                <w:rFonts w:ascii="Calibri" w:hAnsi="Calibri" w:cs="Calibri"/>
+                <w:color w:val="000000"/>
+              </w:rPr>
+              <w:t>air_temp,surface_temp</w:t>
+            </w:r>
           </w:p>
         </w:tc>
         <w:tc>
@@ -34675,6 +34011,7 @@
             <w:cnfStyle w:val="001000000000" w:firstRow="0" w:lastRow="0" w:firstColumn="1" w:lastColumn="0" w:oddVBand="0" w:evenVBand="0" w:oddHBand="0" w:evenHBand="0" w:firstRowFirstColumn="0" w:firstRowLastColumn="0" w:lastRowFirstColumn="0" w:lastRowLastColumn="0"/>
             <w:tcW w:w="2935" w:type="dxa"/>
             <w:noWrap/>
+            <w:vAlign w:val="bottom"/>
             <w:hideMark/>
           </w:tcPr>
           <w:p>
@@ -34685,15 +34022,13 @@
                 <w:color w:val="000000"/>
               </w:rPr>
             </w:pPr>
-            <w:proofErr w:type="spellStart"/>
-            <w:r>
-              <w:rPr>
-                <w:rFonts w:ascii="Calibri" w:eastAsia="Times New Roman" w:hAnsi="Calibri" w:cs="Calibri"/>
-                <w:color w:val="000000"/>
-              </w:rPr>
-              <w:t>air_temp,solar</w:t>
-            </w:r>
-            <w:proofErr w:type="spellEnd"/>
+            <w:r>
+              <w:rPr>
+                <w:rFonts w:ascii="Calibri" w:hAnsi="Calibri" w:cs="Calibri"/>
+                <w:color w:val="000000"/>
+              </w:rPr>
+              <w:t>solar,surface_temp</w:t>
+            </w:r>
           </w:p>
         </w:tc>
         <w:tc>
@@ -34733,6 +34068,7 @@
             <w:cnfStyle w:val="001000000000" w:firstRow="0" w:lastRow="0" w:firstColumn="1" w:lastColumn="0" w:oddVBand="0" w:evenVBand="0" w:oddHBand="0" w:evenHBand="0" w:firstRowFirstColumn="0" w:firstRowLastColumn="0" w:lastRowFirstColumn="0" w:lastRowLastColumn="0"/>
             <w:tcW w:w="2935" w:type="dxa"/>
             <w:noWrap/>
+            <w:vAlign w:val="bottom"/>
             <w:hideMark/>
           </w:tcPr>
           <w:p>
@@ -34743,15 +34079,13 @@
                 <w:color w:val="000000"/>
               </w:rPr>
             </w:pPr>
-            <w:proofErr w:type="spellStart"/>
-            <w:r>
-              <w:rPr>
-                <w:rFonts w:ascii="Calibri" w:eastAsia="Times New Roman" w:hAnsi="Calibri" w:cs="Calibri"/>
-                <w:color w:val="000000"/>
-              </w:rPr>
-              <w:t>air_temp,surface_temp</w:t>
-            </w:r>
-            <w:proofErr w:type="spellEnd"/>
+            <w:r>
+              <w:rPr>
+                <w:rFonts w:ascii="Calibri" w:hAnsi="Calibri" w:cs="Calibri"/>
+                <w:color w:val="000000"/>
+              </w:rPr>
+              <w:t>solar,humidity</w:t>
+            </w:r>
           </w:p>
         </w:tc>
         <w:tc>
@@ -34790,6 +34124,7 @@
             <w:cnfStyle w:val="001000000000" w:firstRow="0" w:lastRow="0" w:firstColumn="1" w:lastColumn="0" w:oddVBand="0" w:evenVBand="0" w:oddHBand="0" w:evenHBand="0" w:firstRowFirstColumn="0" w:firstRowLastColumn="0" w:lastRowFirstColumn="0" w:lastRowLastColumn="0"/>
             <w:tcW w:w="2935" w:type="dxa"/>
             <w:noWrap/>
+            <w:vAlign w:val="bottom"/>
             <w:hideMark/>
           </w:tcPr>
           <w:p>
@@ -34800,15 +34135,13 @@
                 <w:color w:val="000000"/>
               </w:rPr>
             </w:pPr>
-            <w:proofErr w:type="spellStart"/>
-            <w:r>
-              <w:rPr>
-                <w:rFonts w:ascii="Calibri" w:eastAsia="Times New Roman" w:hAnsi="Calibri" w:cs="Calibri"/>
-                <w:color w:val="000000"/>
-              </w:rPr>
-              <w:t>air_temp,humidity</w:t>
-            </w:r>
-            <w:proofErr w:type="spellEnd"/>
+            <w:r>
+              <w:rPr>
+                <w:rFonts w:ascii="Calibri" w:hAnsi="Calibri" w:cs="Calibri"/>
+                <w:color w:val="000000"/>
+              </w:rPr>
+              <w:t>air_temp,solar</w:t>
+            </w:r>
           </w:p>
         </w:tc>
         <w:tc>
@@ -34848,6 +34181,7 @@
             <w:cnfStyle w:val="001000000000" w:firstRow="0" w:lastRow="0" w:firstColumn="1" w:lastColumn="0" w:oddVBand="0" w:evenVBand="0" w:oddHBand="0" w:evenHBand="0" w:firstRowFirstColumn="0" w:firstRowLastColumn="0" w:lastRowFirstColumn="0" w:lastRowLastColumn="0"/>
             <w:tcW w:w="2935" w:type="dxa"/>
             <w:noWrap/>
+            <w:vAlign w:val="bottom"/>
             <w:hideMark/>
           </w:tcPr>
           <w:p>
@@ -34858,15 +34192,13 @@
                 <w:color w:val="000000"/>
               </w:rPr>
             </w:pPr>
-            <w:proofErr w:type="spellStart"/>
-            <w:r>
-              <w:rPr>
-                <w:rFonts w:ascii="Calibri" w:eastAsia="Times New Roman" w:hAnsi="Calibri" w:cs="Calibri"/>
-                <w:color w:val="000000"/>
-              </w:rPr>
-              <w:t>air_temp,wetness</w:t>
-            </w:r>
-            <w:proofErr w:type="spellEnd"/>
+            <w:r>
+              <w:rPr>
+                <w:rFonts w:ascii="Calibri" w:hAnsi="Calibri" w:cs="Calibri"/>
+                <w:color w:val="000000"/>
+              </w:rPr>
+              <w:t>surface_temp,humidity</w:t>
+            </w:r>
           </w:p>
         </w:tc>
         <w:tc>
@@ -34905,6 +34237,7 @@
             <w:cnfStyle w:val="001000000000" w:firstRow="0" w:lastRow="0" w:firstColumn="1" w:lastColumn="0" w:oddVBand="0" w:evenVBand="0" w:oddHBand="0" w:evenHBand="0" w:firstRowFirstColumn="0" w:firstRowLastColumn="0" w:lastRowFirstColumn="0" w:lastRowLastColumn="0"/>
             <w:tcW w:w="2935" w:type="dxa"/>
             <w:noWrap/>
+            <w:vAlign w:val="bottom"/>
             <w:hideMark/>
           </w:tcPr>
           <w:p>
@@ -34915,15 +34248,13 @@
                 <w:color w:val="000000"/>
               </w:rPr>
             </w:pPr>
-            <w:proofErr w:type="spellStart"/>
-            <w:r>
-              <w:rPr>
-                <w:rFonts w:ascii="Calibri" w:eastAsia="Times New Roman" w:hAnsi="Calibri" w:cs="Calibri"/>
-                <w:color w:val="000000"/>
-              </w:rPr>
-              <w:t>air_temp,wind</w:t>
-            </w:r>
-            <w:proofErr w:type="spellEnd"/>
+            <w:r>
+              <w:rPr>
+                <w:rFonts w:ascii="Calibri" w:hAnsi="Calibri" w:cs="Calibri"/>
+                <w:color w:val="000000"/>
+              </w:rPr>
+              <w:t>air_temp,wetness</w:t>
+            </w:r>
           </w:p>
         </w:tc>
         <w:tc>
@@ -34963,6 +34294,7 @@
             <w:cnfStyle w:val="001000000000" w:firstRow="0" w:lastRow="0" w:firstColumn="1" w:lastColumn="0" w:oddVBand="0" w:evenVBand="0" w:oddHBand="0" w:evenHBand="0" w:firstRowFirstColumn="0" w:firstRowLastColumn="0" w:lastRowFirstColumn="0" w:lastRowLastColumn="0"/>
             <w:tcW w:w="2935" w:type="dxa"/>
             <w:noWrap/>
+            <w:vAlign w:val="bottom"/>
             <w:hideMark/>
           </w:tcPr>
           <w:p>
@@ -34973,15 +34305,13 @@
                 <w:color w:val="000000"/>
               </w:rPr>
             </w:pPr>
-            <w:proofErr w:type="spellStart"/>
-            <w:r>
-              <w:rPr>
-                <w:rFonts w:ascii="Calibri" w:eastAsia="Times New Roman" w:hAnsi="Calibri" w:cs="Calibri"/>
-                <w:color w:val="000000"/>
-              </w:rPr>
-              <w:t>precipitation,solar</w:t>
-            </w:r>
-            <w:proofErr w:type="spellEnd"/>
+            <w:r>
+              <w:rPr>
+                <w:rFonts w:ascii="Calibri" w:hAnsi="Calibri" w:cs="Calibri"/>
+                <w:color w:val="000000"/>
+              </w:rPr>
+              <w:t>air_temp,humidity</w:t>
+            </w:r>
           </w:p>
         </w:tc>
         <w:tc>
@@ -35020,6 +34350,7 @@
             <w:cnfStyle w:val="001000000000" w:firstRow="0" w:lastRow="0" w:firstColumn="1" w:lastColumn="0" w:oddVBand="0" w:evenVBand="0" w:oddHBand="0" w:evenHBand="0" w:firstRowFirstColumn="0" w:firstRowLastColumn="0" w:lastRowFirstColumn="0" w:lastRowLastColumn="0"/>
             <w:tcW w:w="2935" w:type="dxa"/>
             <w:noWrap/>
+            <w:vAlign w:val="bottom"/>
             <w:hideMark/>
           </w:tcPr>
           <w:p>
@@ -35030,15 +34361,13 @@
                 <w:color w:val="000000"/>
               </w:rPr>
             </w:pPr>
-            <w:proofErr w:type="spellStart"/>
-            <w:r>
-              <w:rPr>
-                <w:rFonts w:ascii="Calibri" w:eastAsia="Times New Roman" w:hAnsi="Calibri" w:cs="Calibri"/>
-                <w:color w:val="000000"/>
-              </w:rPr>
-              <w:t>precipitation,surface_temp</w:t>
-            </w:r>
-            <w:proofErr w:type="spellEnd"/>
+            <w:r>
+              <w:rPr>
+                <w:rFonts w:ascii="Calibri" w:hAnsi="Calibri" w:cs="Calibri"/>
+                <w:color w:val="000000"/>
+              </w:rPr>
+              <w:t>surface_temp,wetness</w:t>
+            </w:r>
           </w:p>
         </w:tc>
         <w:tc>
@@ -35078,6 +34407,7 @@
             <w:cnfStyle w:val="001000000000" w:firstRow="0" w:lastRow="0" w:firstColumn="1" w:lastColumn="0" w:oddVBand="0" w:evenVBand="0" w:oddHBand="0" w:evenHBand="0" w:firstRowFirstColumn="0" w:firstRowLastColumn="0" w:lastRowFirstColumn="0" w:lastRowLastColumn="0"/>
             <w:tcW w:w="2935" w:type="dxa"/>
             <w:noWrap/>
+            <w:vAlign w:val="bottom"/>
             <w:hideMark/>
           </w:tcPr>
           <w:p>
@@ -35088,15 +34418,13 @@
                 <w:color w:val="000000"/>
               </w:rPr>
             </w:pPr>
-            <w:proofErr w:type="spellStart"/>
-            <w:r>
-              <w:rPr>
-                <w:rFonts w:ascii="Calibri" w:eastAsia="Times New Roman" w:hAnsi="Calibri" w:cs="Calibri"/>
-                <w:color w:val="000000"/>
-              </w:rPr>
-              <w:t>precipitation,humidity</w:t>
-            </w:r>
-            <w:proofErr w:type="spellEnd"/>
+            <w:r>
+              <w:rPr>
+                <w:rFonts w:ascii="Calibri" w:hAnsi="Calibri" w:cs="Calibri"/>
+                <w:color w:val="000000"/>
+              </w:rPr>
+              <w:t>humidity,wetness</w:t>
+            </w:r>
           </w:p>
         </w:tc>
         <w:tc>
@@ -35135,6 +34463,7 @@
             <w:cnfStyle w:val="001000000000" w:firstRow="0" w:lastRow="0" w:firstColumn="1" w:lastColumn="0" w:oddVBand="0" w:evenVBand="0" w:oddHBand="0" w:evenHBand="0" w:firstRowFirstColumn="0" w:firstRowLastColumn="0" w:lastRowFirstColumn="0" w:lastRowLastColumn="0"/>
             <w:tcW w:w="2935" w:type="dxa"/>
             <w:noWrap/>
+            <w:vAlign w:val="bottom"/>
             <w:hideMark/>
           </w:tcPr>
           <w:p>
@@ -35145,15 +34474,13 @@
                 <w:color w:val="000000"/>
               </w:rPr>
             </w:pPr>
-            <w:proofErr w:type="spellStart"/>
-            <w:r>
-              <w:rPr>
-                <w:rFonts w:ascii="Calibri" w:eastAsia="Times New Roman" w:hAnsi="Calibri" w:cs="Calibri"/>
-                <w:color w:val="000000"/>
-              </w:rPr>
-              <w:t>precipitation,wetness</w:t>
-            </w:r>
-            <w:proofErr w:type="spellEnd"/>
+            <w:r>
+              <w:rPr>
+                <w:rFonts w:ascii="Calibri" w:hAnsi="Calibri" w:cs="Calibri"/>
+                <w:color w:val="000000"/>
+              </w:rPr>
+              <w:t>solar,wetness</w:t>
+            </w:r>
           </w:p>
         </w:tc>
         <w:tc>
@@ -35193,6 +34520,7 @@
             <w:cnfStyle w:val="001000000000" w:firstRow="0" w:lastRow="0" w:firstColumn="1" w:lastColumn="0" w:oddVBand="0" w:evenVBand="0" w:oddHBand="0" w:evenHBand="0" w:firstRowFirstColumn="0" w:firstRowLastColumn="0" w:lastRowFirstColumn="0" w:lastRowLastColumn="0"/>
             <w:tcW w:w="2935" w:type="dxa"/>
             <w:noWrap/>
+            <w:vAlign w:val="bottom"/>
             <w:hideMark/>
           </w:tcPr>
           <w:p>
@@ -35203,15 +34531,13 @@
                 <w:color w:val="000000"/>
               </w:rPr>
             </w:pPr>
-            <w:proofErr w:type="spellStart"/>
-            <w:r>
-              <w:rPr>
-                <w:rFonts w:ascii="Calibri" w:eastAsia="Times New Roman" w:hAnsi="Calibri" w:cs="Calibri"/>
-                <w:color w:val="000000"/>
-              </w:rPr>
-              <w:t>precipitation,wind</w:t>
-            </w:r>
-            <w:proofErr w:type="spellEnd"/>
+            <w:r>
+              <w:rPr>
+                <w:rFonts w:ascii="Calibri" w:hAnsi="Calibri" w:cs="Calibri"/>
+                <w:color w:val="000000"/>
+              </w:rPr>
+              <w:t>wetness,wind</w:t>
+            </w:r>
           </w:p>
         </w:tc>
         <w:tc>
@@ -35250,6 +34576,7 @@
             <w:cnfStyle w:val="001000000000" w:firstRow="0" w:lastRow="0" w:firstColumn="1" w:lastColumn="0" w:oddVBand="0" w:evenVBand="0" w:oddHBand="0" w:evenHBand="0" w:firstRowFirstColumn="0" w:firstRowLastColumn="0" w:lastRowFirstColumn="0" w:lastRowLastColumn="0"/>
             <w:tcW w:w="2935" w:type="dxa"/>
             <w:noWrap/>
+            <w:vAlign w:val="bottom"/>
             <w:hideMark/>
           </w:tcPr>
           <w:p>
@@ -35260,15 +34587,13 @@
                 <w:color w:val="000000"/>
               </w:rPr>
             </w:pPr>
-            <w:proofErr w:type="spellStart"/>
-            <w:r>
-              <w:rPr>
-                <w:rFonts w:ascii="Calibri" w:eastAsia="Times New Roman" w:hAnsi="Calibri" w:cs="Calibri"/>
-                <w:color w:val="000000"/>
-              </w:rPr>
-              <w:t>solar,surface_temp</w:t>
-            </w:r>
-            <w:proofErr w:type="spellEnd"/>
+            <w:r>
+              <w:rPr>
+                <w:rFonts w:ascii="Calibri" w:hAnsi="Calibri" w:cs="Calibri"/>
+                <w:color w:val="000000"/>
+              </w:rPr>
+              <w:t>precipitation,wetness</w:t>
+            </w:r>
           </w:p>
         </w:tc>
         <w:tc>
@@ -35308,6 +34633,7 @@
             <w:cnfStyle w:val="001000000000" w:firstRow="0" w:lastRow="0" w:firstColumn="1" w:lastColumn="0" w:oddVBand="0" w:evenVBand="0" w:oddHBand="0" w:evenHBand="0" w:firstRowFirstColumn="0" w:firstRowLastColumn="0" w:lastRowFirstColumn="0" w:lastRowLastColumn="0"/>
             <w:tcW w:w="2935" w:type="dxa"/>
             <w:noWrap/>
+            <w:vAlign w:val="bottom"/>
             <w:hideMark/>
           </w:tcPr>
           <w:p>
@@ -35318,15 +34644,13 @@
                 <w:color w:val="000000"/>
               </w:rPr>
             </w:pPr>
-            <w:proofErr w:type="spellStart"/>
-            <w:r>
-              <w:rPr>
-                <w:rFonts w:ascii="Calibri" w:eastAsia="Times New Roman" w:hAnsi="Calibri" w:cs="Calibri"/>
-                <w:color w:val="000000"/>
-              </w:rPr>
-              <w:t>solar,humidity</w:t>
-            </w:r>
-            <w:proofErr w:type="spellEnd"/>
+            <w:r>
+              <w:rPr>
+                <w:rFonts w:ascii="Calibri" w:hAnsi="Calibri" w:cs="Calibri"/>
+                <w:color w:val="000000"/>
+              </w:rPr>
+              <w:t>solar,wind</w:t>
+            </w:r>
           </w:p>
         </w:tc>
         <w:tc>
@@ -35365,6 +34689,7 @@
             <w:cnfStyle w:val="001000000000" w:firstRow="0" w:lastRow="0" w:firstColumn="1" w:lastColumn="0" w:oddVBand="0" w:evenVBand="0" w:oddHBand="0" w:evenHBand="0" w:firstRowFirstColumn="0" w:firstRowLastColumn="0" w:lastRowFirstColumn="0" w:lastRowLastColumn="0"/>
             <w:tcW w:w="2935" w:type="dxa"/>
             <w:noWrap/>
+            <w:vAlign w:val="bottom"/>
             <w:hideMark/>
           </w:tcPr>
           <w:p>
@@ -35375,15 +34700,13 @@
                 <w:color w:val="000000"/>
               </w:rPr>
             </w:pPr>
-            <w:proofErr w:type="spellStart"/>
-            <w:r>
-              <w:rPr>
-                <w:rFonts w:ascii="Calibri" w:eastAsia="Times New Roman" w:hAnsi="Calibri" w:cs="Calibri"/>
-                <w:color w:val="000000"/>
-              </w:rPr>
-              <w:t>solar,wetness</w:t>
-            </w:r>
-            <w:proofErr w:type="spellEnd"/>
+            <w:r>
+              <w:rPr>
+                <w:rFonts w:ascii="Calibri" w:hAnsi="Calibri" w:cs="Calibri"/>
+                <w:color w:val="000000"/>
+              </w:rPr>
+              <w:t>air_temp,wind</w:t>
+            </w:r>
           </w:p>
         </w:tc>
         <w:tc>
@@ -35423,6 +34746,7 @@
             <w:cnfStyle w:val="001000000000" w:firstRow="0" w:lastRow="0" w:firstColumn="1" w:lastColumn="0" w:oddVBand="0" w:evenVBand="0" w:oddHBand="0" w:evenHBand="0" w:firstRowFirstColumn="0" w:firstRowLastColumn="0" w:lastRowFirstColumn="0" w:lastRowLastColumn="0"/>
             <w:tcW w:w="2935" w:type="dxa"/>
             <w:noWrap/>
+            <w:vAlign w:val="bottom"/>
             <w:hideMark/>
           </w:tcPr>
           <w:p>
@@ -35433,15 +34757,13 @@
                 <w:color w:val="000000"/>
               </w:rPr>
             </w:pPr>
-            <w:proofErr w:type="spellStart"/>
-            <w:r>
-              <w:rPr>
-                <w:rFonts w:ascii="Calibri" w:eastAsia="Times New Roman" w:hAnsi="Calibri" w:cs="Calibri"/>
-                <w:color w:val="000000"/>
-              </w:rPr>
-              <w:t>solar,wind</w:t>
-            </w:r>
-            <w:proofErr w:type="spellEnd"/>
+            <w:r>
+              <w:rPr>
+                <w:rFonts w:ascii="Calibri" w:hAnsi="Calibri" w:cs="Calibri"/>
+                <w:color w:val="000000"/>
+              </w:rPr>
+              <w:t>humidity,wind</w:t>
+            </w:r>
           </w:p>
         </w:tc>
         <w:tc>
@@ -35480,6 +34802,7 @@
             <w:cnfStyle w:val="001000000000" w:firstRow="0" w:lastRow="0" w:firstColumn="1" w:lastColumn="0" w:oddVBand="0" w:evenVBand="0" w:oddHBand="0" w:evenHBand="0" w:firstRowFirstColumn="0" w:firstRowLastColumn="0" w:lastRowFirstColumn="0" w:lastRowLastColumn="0"/>
             <w:tcW w:w="2935" w:type="dxa"/>
             <w:noWrap/>
+            <w:vAlign w:val="bottom"/>
             <w:hideMark/>
           </w:tcPr>
           <w:p>
@@ -35490,15 +34813,13 @@
                 <w:color w:val="000000"/>
               </w:rPr>
             </w:pPr>
-            <w:proofErr w:type="spellStart"/>
-            <w:r>
-              <w:rPr>
-                <w:rFonts w:ascii="Calibri" w:eastAsia="Times New Roman" w:hAnsi="Calibri" w:cs="Calibri"/>
-                <w:color w:val="000000"/>
-              </w:rPr>
-              <w:t>surface_temp,humidity</w:t>
-            </w:r>
-            <w:proofErr w:type="spellEnd"/>
+            <w:r>
+              <w:rPr>
+                <w:rFonts w:ascii="Calibri" w:hAnsi="Calibri" w:cs="Calibri"/>
+                <w:color w:val="000000"/>
+              </w:rPr>
+              <w:t>precipitation,humidity</w:t>
+            </w:r>
           </w:p>
         </w:tc>
         <w:tc>
@@ -35538,6 +34859,7 @@
             <w:cnfStyle w:val="001000000000" w:firstRow="0" w:lastRow="0" w:firstColumn="1" w:lastColumn="0" w:oddVBand="0" w:evenVBand="0" w:oddHBand="0" w:evenHBand="0" w:firstRowFirstColumn="0" w:firstRowLastColumn="0" w:lastRowFirstColumn="0" w:lastRowLastColumn="0"/>
             <w:tcW w:w="2935" w:type="dxa"/>
             <w:noWrap/>
+            <w:vAlign w:val="bottom"/>
             <w:hideMark/>
           </w:tcPr>
           <w:p>
@@ -35548,15 +34870,13 @@
                 <w:color w:val="000000"/>
               </w:rPr>
             </w:pPr>
-            <w:proofErr w:type="spellStart"/>
-            <w:r>
-              <w:rPr>
-                <w:rFonts w:ascii="Calibri" w:eastAsia="Times New Roman" w:hAnsi="Calibri" w:cs="Calibri"/>
-                <w:color w:val="000000"/>
-              </w:rPr>
-              <w:t>surface_temp,wetness</w:t>
-            </w:r>
-            <w:proofErr w:type="spellEnd"/>
+            <w:r>
+              <w:rPr>
+                <w:rFonts w:ascii="Calibri" w:hAnsi="Calibri" w:cs="Calibri"/>
+                <w:color w:val="000000"/>
+              </w:rPr>
+              <w:t>surface_temp,wind</w:t>
+            </w:r>
           </w:p>
         </w:tc>
         <w:tc>
@@ -35595,6 +34915,7 @@
             <w:cnfStyle w:val="001000000000" w:firstRow="0" w:lastRow="0" w:firstColumn="1" w:lastColumn="0" w:oddVBand="0" w:evenVBand="0" w:oddHBand="0" w:evenHBand="0" w:firstRowFirstColumn="0" w:firstRowLastColumn="0" w:lastRowFirstColumn="0" w:lastRowLastColumn="0"/>
             <w:tcW w:w="2935" w:type="dxa"/>
             <w:noWrap/>
+            <w:vAlign w:val="bottom"/>
             <w:hideMark/>
           </w:tcPr>
           <w:p>
@@ -35605,16 +34926,14 @@
                 <w:color w:val="000000"/>
               </w:rPr>
             </w:pPr>
-            <w:proofErr w:type="spellStart"/>
-            <w:r>
-              <w:rPr>
-                <w:rFonts w:ascii="Calibri" w:eastAsia="Times New Roman" w:hAnsi="Calibri" w:cs="Calibri"/>
+            <w:r>
+              <w:rPr>
+                <w:rFonts w:ascii="Calibri" w:hAnsi="Calibri" w:cs="Calibri"/>
                 <w:color w:val="000000"/>
               </w:rPr>
               <w:lastRenderedPageBreak/>
-              <w:t>surface_temp,wind</w:t>
-            </w:r>
-            <w:proofErr w:type="spellEnd"/>
+              <w:t>precipitation,solar</w:t>
+            </w:r>
           </w:p>
         </w:tc>
         <w:tc>
@@ -35654,6 +34973,7 @@
             <w:cnfStyle w:val="001000000000" w:firstRow="0" w:lastRow="0" w:firstColumn="1" w:lastColumn="0" w:oddVBand="0" w:evenVBand="0" w:oddHBand="0" w:evenHBand="0" w:firstRowFirstColumn="0" w:firstRowLastColumn="0" w:lastRowFirstColumn="0" w:lastRowLastColumn="0"/>
             <w:tcW w:w="2935" w:type="dxa"/>
             <w:noWrap/>
+            <w:vAlign w:val="bottom"/>
             <w:hideMark/>
           </w:tcPr>
           <w:p>
@@ -35664,15 +34984,13 @@
                 <w:color w:val="000000"/>
               </w:rPr>
             </w:pPr>
-            <w:proofErr w:type="spellStart"/>
-            <w:r>
-              <w:rPr>
-                <w:rFonts w:ascii="Calibri" w:eastAsia="Times New Roman" w:hAnsi="Calibri" w:cs="Calibri"/>
-                <w:color w:val="000000"/>
-              </w:rPr>
-              <w:t>humidity,wetness</w:t>
-            </w:r>
-            <w:proofErr w:type="spellEnd"/>
+            <w:r>
+              <w:rPr>
+                <w:rFonts w:ascii="Calibri" w:hAnsi="Calibri" w:cs="Calibri"/>
+                <w:color w:val="000000"/>
+              </w:rPr>
+              <w:t>air_temp,precipitation</w:t>
+            </w:r>
           </w:p>
         </w:tc>
         <w:tc>
@@ -35711,6 +35029,7 @@
             <w:cnfStyle w:val="001000000000" w:firstRow="0" w:lastRow="0" w:firstColumn="1" w:lastColumn="0" w:oddVBand="0" w:evenVBand="0" w:oddHBand="0" w:evenHBand="0" w:firstRowFirstColumn="0" w:firstRowLastColumn="0" w:lastRowFirstColumn="0" w:lastRowLastColumn="0"/>
             <w:tcW w:w="2935" w:type="dxa"/>
             <w:noWrap/>
+            <w:vAlign w:val="bottom"/>
             <w:hideMark/>
           </w:tcPr>
           <w:p>
@@ -35721,15 +35040,13 @@
                 <w:color w:val="000000"/>
               </w:rPr>
             </w:pPr>
-            <w:proofErr w:type="spellStart"/>
-            <w:r>
-              <w:rPr>
-                <w:rFonts w:ascii="Calibri" w:eastAsia="Times New Roman" w:hAnsi="Calibri" w:cs="Calibri"/>
-                <w:color w:val="000000"/>
-              </w:rPr>
-              <w:t>humidity,wind</w:t>
-            </w:r>
-            <w:proofErr w:type="spellEnd"/>
+            <w:r>
+              <w:rPr>
+                <w:rFonts w:ascii="Calibri" w:hAnsi="Calibri" w:cs="Calibri"/>
+                <w:color w:val="000000"/>
+              </w:rPr>
+              <w:t>precipitation,surface_temp</w:t>
+            </w:r>
           </w:p>
         </w:tc>
         <w:tc>
@@ -35769,6 +35086,7 @@
             <w:cnfStyle w:val="001000000000" w:firstRow="0" w:lastRow="0" w:firstColumn="1" w:lastColumn="0" w:oddVBand="0" w:evenVBand="0" w:oddHBand="0" w:evenHBand="0" w:firstRowFirstColumn="0" w:firstRowLastColumn="0" w:lastRowFirstColumn="0" w:lastRowLastColumn="0"/>
             <w:tcW w:w="2935" w:type="dxa"/>
             <w:noWrap/>
+            <w:vAlign w:val="bottom"/>
             <w:hideMark/>
           </w:tcPr>
           <w:p>
@@ -35779,15 +35097,13 @@
                 <w:color w:val="000000"/>
               </w:rPr>
             </w:pPr>
-            <w:proofErr w:type="spellStart"/>
-            <w:r>
-              <w:rPr>
-                <w:rFonts w:ascii="Calibri" w:eastAsia="Times New Roman" w:hAnsi="Calibri" w:cs="Calibri"/>
-                <w:color w:val="000000"/>
-              </w:rPr>
-              <w:t>wetness,wind</w:t>
-            </w:r>
-            <w:proofErr w:type="spellEnd"/>
+            <w:r>
+              <w:rPr>
+                <w:rFonts w:ascii="Calibri" w:hAnsi="Calibri" w:cs="Calibri"/>
+                <w:color w:val="000000"/>
+              </w:rPr>
+              <w:t>precipitation,wind</w:t>
+            </w:r>
           </w:p>
         </w:tc>
         <w:tc>
@@ -35822,7 +35138,7 @@
       <w:pPr>
         <w:pStyle w:val="Caption"/>
       </w:pPr>
-      <w:bookmarkStart w:id="60" w:name="_Toc24828056"/>
+      <w:bookmarkStart w:id="59" w:name="_Toc24828056"/>
       <w:r>
         <w:t xml:space="preserve">Figure </w:t>
       </w:r>
@@ -35862,7 +35178,7 @@
       <w:r>
         <w:t>MapReduce output for correlation sort by correlation</w:t>
       </w:r>
-      <w:bookmarkEnd w:id="60"/>
+      <w:bookmarkEnd w:id="59"/>
     </w:p>
     <w:p>
       <w:r>
@@ -35895,7 +35211,7 @@
                     <pic:cNvPicPr/>
                   </pic:nvPicPr>
                   <pic:blipFill>
-                    <a:blip r:embed="rId21"/>
+                    <a:blip r:embed="rId33"/>
                     <a:stretch>
                       <a:fillRect/>
                     </a:stretch>
@@ -35920,7 +35236,7 @@
       <w:pPr>
         <w:pStyle w:val="Caption"/>
       </w:pPr>
-      <w:bookmarkStart w:id="61" w:name="_Toc24828057"/>
+      <w:bookmarkStart w:id="60" w:name="_Toc24828057"/>
       <w:r>
         <w:t xml:space="preserve">Figure </w:t>
       </w:r>
@@ -35957,6 +35273,13 @@
       <w:r>
         <w:t>: Correlation Matrix using Heatmap</w:t>
       </w:r>
+      <w:bookmarkEnd w:id="60"/>
+    </w:p>
+    <w:p>
+      <w:r>
+        <w:t>The heat bar above Show both 0.00 for both red and white point due to it value is really small. But the red point will have smaller value than white point.</w:t>
+      </w:r>
+      <w:bookmarkStart w:id="61" w:name="_GoBack"/>
       <w:bookmarkEnd w:id="61"/>
     </w:p>
     <w:p>
@@ -36122,7 +35445,7 @@
                           </pic:cNvPicPr>
                         </pic:nvPicPr>
                         <pic:blipFill>
-                          <a:blip r:embed="rId22">
+                          <a:blip r:embed="rId34">
                             <a:extLst>
                               <a:ext uri="{28A0092B-C50C-407E-A947-70E740481C1C}">
                                 <a14:useLocalDpi xmlns:a14="http://schemas.microsoft.com/office/drawing/2010/main" val="0"/>
@@ -36292,7 +35615,7 @@
             <w:r>
               <w:t>earthquake numbers for each year for a certain area.  (</w:t>
             </w:r>
-            <w:hyperlink r:id="rId23" w:history="1">
+            <w:hyperlink r:id="rId35" w:history="1">
               <w:r>
                 <w:rPr>
                   <w:rStyle w:val="Hyperlink"/>
@@ -36353,7 +35676,7 @@
                     </pic:cNvPicPr>
                   </pic:nvPicPr>
                   <pic:blipFill>
-                    <a:blip r:embed="rId24" cstate="print">
+                    <a:blip r:embed="rId36" cstate="print">
                       <a:extLst>
                         <a:ext uri="{28A0092B-C50C-407E-A947-70E740481C1C}">
                           <a14:useLocalDpi xmlns:a14="http://schemas.microsoft.com/office/drawing/2010/main" val="0"/>
@@ -36519,7 +35842,7 @@
                           </pic:cNvPicPr>
                         </pic:nvPicPr>
                         <pic:blipFill>
-                          <a:blip r:embed="rId25">
+                          <a:blip r:embed="rId37">
                             <a:extLst>
                               <a:ext uri="{28A0092B-C50C-407E-A947-70E740481C1C}">
                                 <a14:useLocalDpi xmlns:a14="http://schemas.microsoft.com/office/drawing/2010/main" val="0"/>
@@ -36737,7 +36060,7 @@
               <w:lastRenderedPageBreak/>
               <w:t xml:space="preserve">correct region. </w:t>
             </w:r>
-            <w:hyperlink r:id="rId26" w:history="1">
+            <w:hyperlink r:id="rId38" w:history="1">
               <w:r>
                 <w:rPr>
                   <w:rStyle w:val="Hyperlink"/>
@@ -36778,7 +36101,7 @@
                     </pic:cNvPicPr>
                   </pic:nvPicPr>
                   <pic:blipFill>
-                    <a:blip r:embed="rId27">
+                    <a:blip r:embed="rId39">
                       <a:extLst>
                         <a:ext uri="{28A0092B-C50C-407E-A947-70E740481C1C}">
                           <a14:useLocalDpi xmlns:a14="http://schemas.microsoft.com/office/drawing/2010/main" val="0"/>
@@ -37207,7 +36530,7 @@
             <wp:cNvGraphicFramePr/>
             <a:graphic xmlns:a="http://schemas.openxmlformats.org/drawingml/2006/main">
               <a:graphicData uri="http://schemas.openxmlformats.org/drawingml/2006/chart">
-                <c:chart xmlns:c="http://schemas.openxmlformats.org/drawingml/2006/chart" xmlns:r="http://schemas.openxmlformats.org/officeDocument/2006/relationships" r:id="rId28"/>
+                <c:chart xmlns:c="http://schemas.openxmlformats.org/drawingml/2006/chart" xmlns:r="http://schemas.openxmlformats.org/officeDocument/2006/relationships" r:id="rId40"/>
               </a:graphicData>
             </a:graphic>
           </wp:inline>
@@ -37282,7 +36605,7 @@
             <wp:cNvGraphicFramePr/>
             <a:graphic xmlns:a="http://schemas.openxmlformats.org/drawingml/2006/main">
               <a:graphicData uri="http://schemas.openxmlformats.org/drawingml/2006/chart">
-                <c:chart xmlns:c="http://schemas.openxmlformats.org/drawingml/2006/chart" xmlns:r="http://schemas.openxmlformats.org/officeDocument/2006/relationships" r:id="rId29"/>
+                <c:chart xmlns:c="http://schemas.openxmlformats.org/drawingml/2006/chart" xmlns:r="http://schemas.openxmlformats.org/officeDocument/2006/relationships" r:id="rId41"/>
               </a:graphicData>
             </a:graphic>
           </wp:inline>
@@ -37369,7 +36692,7 @@
             <wp:cNvGraphicFramePr/>
             <a:graphic xmlns:a="http://schemas.openxmlformats.org/drawingml/2006/main">
               <a:graphicData uri="http://schemas.openxmlformats.org/drawingml/2006/chart">
-                <c:chart xmlns:c="http://schemas.openxmlformats.org/drawingml/2006/chart" xmlns:r="http://schemas.openxmlformats.org/officeDocument/2006/relationships" r:id="rId30"/>
+                <c:chart xmlns:c="http://schemas.openxmlformats.org/drawingml/2006/chart" xmlns:r="http://schemas.openxmlformats.org/officeDocument/2006/relationships" r:id="rId42"/>
               </a:graphicData>
             </a:graphic>
           </wp:inline>
@@ -37534,7 +36857,7 @@
                     </pic:cNvPicPr>
                   </pic:nvPicPr>
                   <pic:blipFill>
-                    <a:blip r:embed="rId31">
+                    <a:blip r:embed="rId43">
                       <a:extLst>
                         <a:ext uri="{28A0092B-C50C-407E-A947-70E740481C1C}">
                           <a14:useLocalDpi xmlns:a14="http://schemas.microsoft.com/office/drawing/2010/main" val="0"/>
@@ -37893,8 +37216,8 @@
     </w:p>
     <w:p/>
     <w:sectPr>
-      <w:headerReference w:type="default" r:id="rId32"/>
-      <w:footerReference w:type="default" r:id="rId33"/>
+      <w:headerReference w:type="default" r:id="rId44"/>
+      <w:footerReference w:type="default" r:id="rId45"/>
       <w:pgSz w:w="11906" w:h="16838"/>
       <w:pgMar w:top="1417" w:right="1417" w:bottom="1417" w:left="1417" w:header="708" w:footer="708" w:gutter="0"/>
       <w:cols w:space="708"/>
@@ -37905,7 +37228,7 @@
 </file>
 
 <file path=word/endnotes.xml><?xml version="1.0" encoding="utf-8"?>
-<w:endnotes xmlns:wpc="http://schemas.microsoft.com/office/word/2010/wordprocessingCanvas" xmlns:mc="http://schemas.openxmlformats.org/markup-compatibility/2006" xmlns:o="urn:schemas-microsoft-com:office:office" xmlns:r="http://schemas.openxmlformats.org/officeDocument/2006/relationships" xmlns:m="http://schemas.openxmlformats.org/officeDocument/2006/math" xmlns:v="urn:schemas-microsoft-com:vml" xmlns:wp14="http://schemas.microsoft.com/office/word/2010/wordprocessingDrawing" xmlns:wp="http://schemas.openxmlformats.org/drawingml/2006/wordprocessingDrawing" xmlns:w10="urn:schemas-microsoft-com:office:word" xmlns:w="http://schemas.openxmlformats.org/wordprocessingml/2006/main" xmlns:w14="http://schemas.microsoft.com/office/word/2010/wordml" xmlns:w15="http://schemas.microsoft.com/office/word/2012/wordml" xmlns:wpg="http://schemas.microsoft.com/office/word/2010/wordprocessingGroup" xmlns:wpi="http://schemas.microsoft.com/office/word/2010/wordprocessingInk" xmlns:wne="http://schemas.microsoft.com/office/word/2006/wordml" xmlns:wps="http://schemas.microsoft.com/office/word/2010/wordprocessingShape" mc:Ignorable="w14 w15 wp14">
+<w:endnotes xmlns:wpc="http://schemas.microsoft.com/office/word/2010/wordprocessingCanvas" xmlns:cx="http://schemas.microsoft.com/office/drawing/2014/chartex" xmlns:cx1="http://schemas.microsoft.com/office/drawing/2015/9/8/chartex" xmlns:cx2="http://schemas.microsoft.com/office/drawing/2015/10/21/chartex" xmlns:cx3="http://schemas.microsoft.com/office/drawing/2016/5/9/chartex" xmlns:cx4="http://schemas.microsoft.com/office/drawing/2016/5/10/chartex" xmlns:cx5="http://schemas.microsoft.com/office/drawing/2016/5/11/chartex" xmlns:cx6="http://schemas.microsoft.com/office/drawing/2016/5/12/chartex" xmlns:cx7="http://schemas.microsoft.com/office/drawing/2016/5/13/chartex" xmlns:cx8="http://schemas.microsoft.com/office/drawing/2016/5/14/chartex" xmlns:mc="http://schemas.openxmlformats.org/markup-compatibility/2006" xmlns:aink="http://schemas.microsoft.com/office/drawing/2016/ink" xmlns:am3d="http://schemas.microsoft.com/office/drawing/2017/model3d" xmlns:o="urn:schemas-microsoft-com:office:office" xmlns:r="http://schemas.openxmlformats.org/officeDocument/2006/relationships" xmlns:m="http://schemas.openxmlformats.org/officeDocument/2006/math" xmlns:v="urn:schemas-microsoft-com:vml" xmlns:wp14="http://schemas.microsoft.com/office/word/2010/wordprocessingDrawing" xmlns:wp="http://schemas.openxmlformats.org/drawingml/2006/wordprocessingDrawing" xmlns:w10="urn:schemas-microsoft-com:office:word" xmlns:w="http://schemas.openxmlformats.org/wordprocessingml/2006/main" xmlns:w14="http://schemas.microsoft.com/office/word/2010/wordml" xmlns:w15="http://schemas.microsoft.com/office/word/2012/wordml" xmlns:w16cid="http://schemas.microsoft.com/office/word/2016/wordml/cid" xmlns:w16se="http://schemas.microsoft.com/office/word/2015/wordml/symex" xmlns:wpg="http://schemas.microsoft.com/office/word/2010/wordprocessingGroup" xmlns:wpi="http://schemas.microsoft.com/office/word/2010/wordprocessingInk" xmlns:wne="http://schemas.microsoft.com/office/word/2006/wordml" xmlns:wps="http://schemas.microsoft.com/office/word/2010/wordprocessingShape" mc:Ignorable="w14 w15 w16se w16cid wp14">
   <w:endnote w:type="separator" w:id="-1">
     <w:p>
       <w:r>
@@ -37924,7 +37247,7 @@
 </file>
 
 <file path=word/footer1.xml><?xml version="1.0" encoding="utf-8"?>
-<w:ftr xmlns:wpc="http://schemas.microsoft.com/office/word/2010/wordprocessingCanvas" xmlns:mc="http://schemas.openxmlformats.org/markup-compatibility/2006" xmlns:o="urn:schemas-microsoft-com:office:office" xmlns:r="http://schemas.openxmlformats.org/officeDocument/2006/relationships" xmlns:m="http://schemas.openxmlformats.org/officeDocument/2006/math" xmlns:v="urn:schemas-microsoft-com:vml" xmlns:wp14="http://schemas.microsoft.com/office/word/2010/wordprocessingDrawing" xmlns:wp="http://schemas.openxmlformats.org/drawingml/2006/wordprocessingDrawing" xmlns:w10="urn:schemas-microsoft-com:office:word" xmlns:w="http://schemas.openxmlformats.org/wordprocessingml/2006/main" xmlns:w14="http://schemas.microsoft.com/office/word/2010/wordml" xmlns:w15="http://schemas.microsoft.com/office/word/2012/wordml" xmlns:wpg="http://schemas.microsoft.com/office/word/2010/wordprocessingGroup" xmlns:wpi="http://schemas.microsoft.com/office/word/2010/wordprocessingInk" xmlns:wne="http://schemas.microsoft.com/office/word/2006/wordml" xmlns:wps="http://schemas.microsoft.com/office/word/2010/wordprocessingShape" mc:Ignorable="w14 w15 wp14">
+<w:ftr xmlns:wpc="http://schemas.microsoft.com/office/word/2010/wordprocessingCanvas" xmlns:cx="http://schemas.microsoft.com/office/drawing/2014/chartex" xmlns:cx1="http://schemas.microsoft.com/office/drawing/2015/9/8/chartex" xmlns:cx2="http://schemas.microsoft.com/office/drawing/2015/10/21/chartex" xmlns:cx3="http://schemas.microsoft.com/office/drawing/2016/5/9/chartex" xmlns:cx4="http://schemas.microsoft.com/office/drawing/2016/5/10/chartex" xmlns:cx5="http://schemas.microsoft.com/office/drawing/2016/5/11/chartex" xmlns:cx6="http://schemas.microsoft.com/office/drawing/2016/5/12/chartex" xmlns:cx7="http://schemas.microsoft.com/office/drawing/2016/5/13/chartex" xmlns:cx8="http://schemas.microsoft.com/office/drawing/2016/5/14/chartex" xmlns:mc="http://schemas.openxmlformats.org/markup-compatibility/2006" xmlns:aink="http://schemas.microsoft.com/office/drawing/2016/ink" xmlns:am3d="http://schemas.microsoft.com/office/drawing/2017/model3d" xmlns:o="urn:schemas-microsoft-com:office:office" xmlns:r="http://schemas.openxmlformats.org/officeDocument/2006/relationships" xmlns:m="http://schemas.openxmlformats.org/officeDocument/2006/math" xmlns:v="urn:schemas-microsoft-com:vml" xmlns:wp14="http://schemas.microsoft.com/office/word/2010/wordprocessingDrawing" xmlns:wp="http://schemas.openxmlformats.org/drawingml/2006/wordprocessingDrawing" xmlns:w10="urn:schemas-microsoft-com:office:word" xmlns:w="http://schemas.openxmlformats.org/wordprocessingml/2006/main" xmlns:w14="http://schemas.microsoft.com/office/word/2010/wordml" xmlns:w15="http://schemas.microsoft.com/office/word/2012/wordml" xmlns:w16cid="http://schemas.microsoft.com/office/word/2016/wordml/cid" xmlns:w16se="http://schemas.microsoft.com/office/word/2015/wordml/symex" xmlns:wpg="http://schemas.microsoft.com/office/word/2010/wordprocessingGroup" xmlns:wpi="http://schemas.microsoft.com/office/word/2010/wordprocessingInk" xmlns:wne="http://schemas.microsoft.com/office/word/2006/wordml" xmlns:wps="http://schemas.microsoft.com/office/word/2010/wordprocessingShape" mc:Ignorable="w14 w15 w16se w16cid wp14">
   <w:p>
     <w:pPr>
       <w:pStyle w:val="Footer"/>
@@ -38015,7 +37338,7 @@
 </file>
 
 <file path=word/footnotes.xml><?xml version="1.0" encoding="utf-8"?>
-<w:footnotes xmlns:wpc="http://schemas.microsoft.com/office/word/2010/wordprocessingCanvas" xmlns:mc="http://schemas.openxmlformats.org/markup-compatibility/2006" xmlns:o="urn:schemas-microsoft-com:office:office" xmlns:r="http://schemas.openxmlformats.org/officeDocument/2006/relationships" xmlns:m="http://schemas.openxmlformats.org/officeDocument/2006/math" xmlns:v="urn:schemas-microsoft-com:vml" xmlns:wp14="http://schemas.microsoft.com/office/word/2010/wordprocessingDrawing" xmlns:wp="http://schemas.openxmlformats.org/drawingml/2006/wordprocessingDrawing" xmlns:w10="urn:schemas-microsoft-com:office:word" xmlns:w="http://schemas.openxmlformats.org/wordprocessingml/2006/main" xmlns:w14="http://schemas.microsoft.com/office/word/2010/wordml" xmlns:w15="http://schemas.microsoft.com/office/word/2012/wordml" xmlns:wpg="http://schemas.microsoft.com/office/word/2010/wordprocessingGroup" xmlns:wpi="http://schemas.microsoft.com/office/word/2010/wordprocessingInk" xmlns:wne="http://schemas.microsoft.com/office/word/2006/wordml" xmlns:wps="http://schemas.microsoft.com/office/word/2010/wordprocessingShape" mc:Ignorable="w14 w15 wp14">
+<w:footnotes xmlns:wpc="http://schemas.microsoft.com/office/word/2010/wordprocessingCanvas" xmlns:cx="http://schemas.microsoft.com/office/drawing/2014/chartex" xmlns:cx1="http://schemas.microsoft.com/office/drawing/2015/9/8/chartex" xmlns:cx2="http://schemas.microsoft.com/office/drawing/2015/10/21/chartex" xmlns:cx3="http://schemas.microsoft.com/office/drawing/2016/5/9/chartex" xmlns:cx4="http://schemas.microsoft.com/office/drawing/2016/5/10/chartex" xmlns:cx5="http://schemas.microsoft.com/office/drawing/2016/5/11/chartex" xmlns:cx6="http://schemas.microsoft.com/office/drawing/2016/5/12/chartex" xmlns:cx7="http://schemas.microsoft.com/office/drawing/2016/5/13/chartex" xmlns:cx8="http://schemas.microsoft.com/office/drawing/2016/5/14/chartex" xmlns:mc="http://schemas.openxmlformats.org/markup-compatibility/2006" xmlns:aink="http://schemas.microsoft.com/office/drawing/2016/ink" xmlns:am3d="http://schemas.microsoft.com/office/drawing/2017/model3d" xmlns:o="urn:schemas-microsoft-com:office:office" xmlns:r="http://schemas.openxmlformats.org/officeDocument/2006/relationships" xmlns:m="http://schemas.openxmlformats.org/officeDocument/2006/math" xmlns:v="urn:schemas-microsoft-com:vml" xmlns:wp14="http://schemas.microsoft.com/office/word/2010/wordprocessingDrawing" xmlns:wp="http://schemas.openxmlformats.org/drawingml/2006/wordprocessingDrawing" xmlns:w10="urn:schemas-microsoft-com:office:word" xmlns:w="http://schemas.openxmlformats.org/wordprocessingml/2006/main" xmlns:w14="http://schemas.microsoft.com/office/word/2010/wordml" xmlns:w15="http://schemas.microsoft.com/office/word/2012/wordml" xmlns:w16cid="http://schemas.microsoft.com/office/word/2016/wordml/cid" xmlns:w16se="http://schemas.microsoft.com/office/word/2015/wordml/symex" xmlns:wpg="http://schemas.microsoft.com/office/word/2010/wordprocessingGroup" xmlns:wpi="http://schemas.microsoft.com/office/word/2010/wordprocessingInk" xmlns:wne="http://schemas.microsoft.com/office/word/2006/wordml" xmlns:wps="http://schemas.microsoft.com/office/word/2010/wordprocessingShape" mc:Ignorable="w14 w15 w16se w16cid wp14">
   <w:footnote w:type="separator" w:id="-1">
     <w:p>
       <w:r>
@@ -38034,7 +37357,7 @@
 </file>
 
 <file path=word/header1.xml><?xml version="1.0" encoding="utf-8"?>
-<w:hdr xmlns:wpc="http://schemas.microsoft.com/office/word/2010/wordprocessingCanvas" xmlns:mc="http://schemas.openxmlformats.org/markup-compatibility/2006" xmlns:o="urn:schemas-microsoft-com:office:office" xmlns:r="http://schemas.openxmlformats.org/officeDocument/2006/relationships" xmlns:m="http://schemas.openxmlformats.org/officeDocument/2006/math" xmlns:v="urn:schemas-microsoft-com:vml" xmlns:wp14="http://schemas.microsoft.com/office/word/2010/wordprocessingDrawing" xmlns:wp="http://schemas.openxmlformats.org/drawingml/2006/wordprocessingDrawing" xmlns:w10="urn:schemas-microsoft-com:office:word" xmlns:w="http://schemas.openxmlformats.org/wordprocessingml/2006/main" xmlns:w14="http://schemas.microsoft.com/office/word/2010/wordml" xmlns:w15="http://schemas.microsoft.com/office/word/2012/wordml" xmlns:wpg="http://schemas.microsoft.com/office/word/2010/wordprocessingGroup" xmlns:wpi="http://schemas.microsoft.com/office/word/2010/wordprocessingInk" xmlns:wne="http://schemas.microsoft.com/office/word/2006/wordml" xmlns:wps="http://schemas.microsoft.com/office/word/2010/wordprocessingShape" mc:Ignorable="w14 w15 wp14">
+<w:hdr xmlns:wpc="http://schemas.microsoft.com/office/word/2010/wordprocessingCanvas" xmlns:cx="http://schemas.microsoft.com/office/drawing/2014/chartex" xmlns:cx1="http://schemas.microsoft.com/office/drawing/2015/9/8/chartex" xmlns:cx2="http://schemas.microsoft.com/office/drawing/2015/10/21/chartex" xmlns:cx3="http://schemas.microsoft.com/office/drawing/2016/5/9/chartex" xmlns:cx4="http://schemas.microsoft.com/office/drawing/2016/5/10/chartex" xmlns:cx5="http://schemas.microsoft.com/office/drawing/2016/5/11/chartex" xmlns:cx6="http://schemas.microsoft.com/office/drawing/2016/5/12/chartex" xmlns:cx7="http://schemas.microsoft.com/office/drawing/2016/5/13/chartex" xmlns:cx8="http://schemas.microsoft.com/office/drawing/2016/5/14/chartex" xmlns:mc="http://schemas.openxmlformats.org/markup-compatibility/2006" xmlns:aink="http://schemas.microsoft.com/office/drawing/2016/ink" xmlns:am3d="http://schemas.microsoft.com/office/drawing/2017/model3d" xmlns:o="urn:schemas-microsoft-com:office:office" xmlns:r="http://schemas.openxmlformats.org/officeDocument/2006/relationships" xmlns:m="http://schemas.openxmlformats.org/officeDocument/2006/math" xmlns:v="urn:schemas-microsoft-com:vml" xmlns:wp14="http://schemas.microsoft.com/office/word/2010/wordprocessingDrawing" xmlns:wp="http://schemas.openxmlformats.org/drawingml/2006/wordprocessingDrawing" xmlns:w10="urn:schemas-microsoft-com:office:word" xmlns:w="http://schemas.openxmlformats.org/wordprocessingml/2006/main" xmlns:w14="http://schemas.microsoft.com/office/word/2010/wordml" xmlns:w15="http://schemas.microsoft.com/office/word/2012/wordml" xmlns:w16cid="http://schemas.microsoft.com/office/word/2016/wordml/cid" xmlns:w16se="http://schemas.microsoft.com/office/word/2015/wordml/symex" xmlns:wpg="http://schemas.microsoft.com/office/word/2010/wordprocessingGroup" xmlns:wpi="http://schemas.microsoft.com/office/word/2010/wordprocessingInk" xmlns:wne="http://schemas.microsoft.com/office/word/2006/wordml" xmlns:wps="http://schemas.microsoft.com/office/word/2010/wordprocessingShape" mc:Ignorable="w14 w15 w16se w16cid wp14">
   <w:p>
     <w:pPr>
       <w:pStyle w:val="Header"/>
@@ -38127,7 +37450,7 @@
 </file>
 
 <file path=word/numbering.xml><?xml version="1.0" encoding="utf-8"?>
-<w:numbering xmlns:wpc="http://schemas.microsoft.com/office/word/2010/wordprocessingCanvas" xmlns:mc="http://schemas.openxmlformats.org/markup-compatibility/2006" xmlns:o="urn:schemas-microsoft-com:office:office" xmlns:r="http://schemas.openxmlformats.org/officeDocument/2006/relationships" xmlns:m="http://schemas.openxmlformats.org/officeDocument/2006/math" xmlns:v="urn:schemas-microsoft-com:vml" xmlns:wp14="http://schemas.microsoft.com/office/word/2010/wordprocessingDrawing" xmlns:wp="http://schemas.openxmlformats.org/drawingml/2006/wordprocessingDrawing" xmlns:w10="urn:schemas-microsoft-com:office:word" xmlns:w="http://schemas.openxmlformats.org/wordprocessingml/2006/main" xmlns:w14="http://schemas.microsoft.com/office/word/2010/wordml" xmlns:w15="http://schemas.microsoft.com/office/word/2012/wordml" xmlns:wpg="http://schemas.microsoft.com/office/word/2010/wordprocessingGroup" xmlns:wpi="http://schemas.microsoft.com/office/word/2010/wordprocessingInk" xmlns:wne="http://schemas.microsoft.com/office/word/2006/wordml" xmlns:wps="http://schemas.microsoft.com/office/word/2010/wordprocessingShape" mc:Ignorable="w14 w15 wp14">
+<w:numbering xmlns:wpc="http://schemas.microsoft.com/office/word/2010/wordprocessingCanvas" xmlns:cx="http://schemas.microsoft.com/office/drawing/2014/chartex" xmlns:cx1="http://schemas.microsoft.com/office/drawing/2015/9/8/chartex" xmlns:cx2="http://schemas.microsoft.com/office/drawing/2015/10/21/chartex" xmlns:cx3="http://schemas.microsoft.com/office/drawing/2016/5/9/chartex" xmlns:cx4="http://schemas.microsoft.com/office/drawing/2016/5/10/chartex" xmlns:cx5="http://schemas.microsoft.com/office/drawing/2016/5/11/chartex" xmlns:cx6="http://schemas.microsoft.com/office/drawing/2016/5/12/chartex" xmlns:cx7="http://schemas.microsoft.com/office/drawing/2016/5/13/chartex" xmlns:cx8="http://schemas.microsoft.com/office/drawing/2016/5/14/chartex" xmlns:mc="http://schemas.openxmlformats.org/markup-compatibility/2006" xmlns:aink="http://schemas.microsoft.com/office/drawing/2016/ink" xmlns:am3d="http://schemas.microsoft.com/office/drawing/2017/model3d" xmlns:o="urn:schemas-microsoft-com:office:office" xmlns:r="http://schemas.openxmlformats.org/officeDocument/2006/relationships" xmlns:m="http://schemas.openxmlformats.org/officeDocument/2006/math" xmlns:v="urn:schemas-microsoft-com:vml" xmlns:wp14="http://schemas.microsoft.com/office/word/2010/wordprocessingDrawing" xmlns:wp="http://schemas.openxmlformats.org/drawingml/2006/wordprocessingDrawing" xmlns:w10="urn:schemas-microsoft-com:office:word" xmlns:w="http://schemas.openxmlformats.org/wordprocessingml/2006/main" xmlns:w14="http://schemas.microsoft.com/office/word/2010/wordml" xmlns:w15="http://schemas.microsoft.com/office/word/2012/wordml" xmlns:w16cid="http://schemas.microsoft.com/office/word/2016/wordml/cid" xmlns:w16se="http://schemas.microsoft.com/office/word/2015/wordml/symex" xmlns:wpg="http://schemas.microsoft.com/office/word/2010/wordprocessingGroup" xmlns:wpi="http://schemas.microsoft.com/office/word/2010/wordprocessingInk" xmlns:wne="http://schemas.microsoft.com/office/word/2006/wordml" xmlns:wps="http://schemas.microsoft.com/office/word/2010/wordprocessingShape" mc:Ignorable="w14 w15 w16se w16cid wp14">
   <w:abstractNum w:abstractNumId="0" w15:restartNumberingAfterBreak="0">
     <w:nsid w:val="03C422A7"/>
     <w:multiLevelType w:val="multilevel"/>
@@ -41779,7 +41102,7 @@
 </file>
 
 <file path=word/styles.xml><?xml version="1.0" encoding="utf-8"?>
-<w:styles xmlns:mc="http://schemas.openxmlformats.org/markup-compatibility/2006" xmlns:r="http://schemas.openxmlformats.org/officeDocument/2006/relationships" xmlns:w="http://schemas.openxmlformats.org/wordprocessingml/2006/main" xmlns:w14="http://schemas.microsoft.com/office/word/2010/wordml" xmlns:w15="http://schemas.microsoft.com/office/word/2012/wordml" mc:Ignorable="w14 w15">
+<w:styles xmlns:mc="http://schemas.openxmlformats.org/markup-compatibility/2006" xmlns:r="http://schemas.openxmlformats.org/officeDocument/2006/relationships" xmlns:w="http://schemas.openxmlformats.org/wordprocessingml/2006/main" xmlns:w14="http://schemas.microsoft.com/office/word/2010/wordml" xmlns:w15="http://schemas.microsoft.com/office/word/2012/wordml" xmlns:w16cid="http://schemas.microsoft.com/office/word/2016/wordml/cid" xmlns:w16se="http://schemas.microsoft.com/office/word/2015/wordml/symex" mc:Ignorable="w14 w15 w16se w16cid">
   <w:docDefaults>
     <w:rPrDefault>
       <w:rPr>
@@ -41795,7 +41118,7 @@
       </w:pPr>
     </w:pPrDefault>
   </w:docDefaults>
-  <w:latentStyles w:defLockedState="0" w:defUIPriority="99" w:defSemiHidden="0" w:defUnhideWhenUsed="0" w:defQFormat="0" w:count="371">
+  <w:latentStyles w:defLockedState="0" w:defUIPriority="99" w:defSemiHidden="0" w:defUnhideWhenUsed="0" w:defQFormat="0" w:count="376">
     <w:lsdException w:name="Normal" w:uiPriority="0" w:qFormat="1"/>
     <w:lsdException w:name="heading 1" w:uiPriority="9" w:qFormat="1"/>
     <w:lsdException w:name="heading 2" w:semiHidden="1" w:uiPriority="9" w:unhideWhenUsed="1" w:qFormat="1"/>
@@ -42167,6 +41490,11 @@
     <w:lsdException w:name="List Table 5 Dark Accent 6" w:uiPriority="50"/>
     <w:lsdException w:name="List Table 6 Colorful Accent 6" w:uiPriority="51"/>
     <w:lsdException w:name="List Table 7 Colorful Accent 6" w:uiPriority="52"/>
+    <w:lsdException w:name="Mention" w:semiHidden="1" w:unhideWhenUsed="1"/>
+    <w:lsdException w:name="Smart Hyperlink" w:semiHidden="1" w:unhideWhenUsed="1"/>
+    <w:lsdException w:name="Hashtag" w:semiHidden="1" w:unhideWhenUsed="1"/>
+    <w:lsdException w:name="Unresolved Mention" w:semiHidden="1" w:unhideWhenUsed="1"/>
+    <w:lsdException w:name="Smart Link" w:semiHidden="1" w:unhideWhenUsed="1"/>
   </w:latentStyles>
   <w:style w:type="paragraph" w:default="1" w:styleId="Normal">
     <w:name w:val="Normal"/>
@@ -43118,7 +42446,7 @@
 </file>
 
 <file path=word/charts/chart1.xml><?xml version="1.0" encoding="utf-8"?>
-<c:chartSpace xmlns:c="http://schemas.openxmlformats.org/drawingml/2006/chart" xmlns:a="http://schemas.openxmlformats.org/drawingml/2006/main" xmlns:r="http://schemas.openxmlformats.org/officeDocument/2006/relationships">
+<c:chartSpace xmlns:c="http://schemas.openxmlformats.org/drawingml/2006/chart" xmlns:a="http://schemas.openxmlformats.org/drawingml/2006/main" xmlns:r="http://schemas.openxmlformats.org/officeDocument/2006/relationships" xmlns:c16r2="http://schemas.microsoft.com/office/drawing/2015/06/chart">
   <c:date1904 val="0"/>
   <c:lang val="en-US"/>
   <c:roundedCorners val="0"/>
@@ -43263,7 +42591,7 @@
             <c:showPercent val="0"/>
             <c:showBubbleSize val="0"/>
             <c:showLeaderLines val="0"/>
-            <c:extLst xmlns:c16r2="http://schemas.microsoft.com/office/drawing/2015/06/chart">
+            <c:extLst>
               <c:ext xmlns:c15="http://schemas.microsoft.com/office/drawing/2012/chart" uri="{CE6537A1-D6FC-4f65-9D91-7224C49458BB}">
                 <c15:showLeaderLines val="1"/>
                 <c15:leaderLines>
@@ -43372,7 +42700,7 @@
             </c:numRef>
           </c:val>
           <c:smooth val="0"/>
-          <c:extLst xmlns:c16r2="http://schemas.microsoft.com/office/drawing/2015/06/chart">
+          <c:extLst>
             <c:ext xmlns:c16="http://schemas.microsoft.com/office/drawing/2014/chart" uri="{C3380CC4-5D6E-409C-BE32-E72D297353CC}">
               <c16:uniqueId val="{00000000-9EDF-B043-AF14-ECB060C134F8}"/>
             </c:ext>
@@ -43544,7 +42872,7 @@
 </file>
 
 <file path=word/charts/chart2.xml><?xml version="1.0" encoding="utf-8"?>
-<c:chartSpace xmlns:c="http://schemas.openxmlformats.org/drawingml/2006/chart" xmlns:a="http://schemas.openxmlformats.org/drawingml/2006/main" xmlns:r="http://schemas.openxmlformats.org/officeDocument/2006/relationships">
+<c:chartSpace xmlns:c="http://schemas.openxmlformats.org/drawingml/2006/chart" xmlns:a="http://schemas.openxmlformats.org/drawingml/2006/main" xmlns:r="http://schemas.openxmlformats.org/officeDocument/2006/relationships" xmlns:c16r2="http://schemas.microsoft.com/office/drawing/2015/06/chart">
   <c:date1904 val="0"/>
   <c:lang val="en-US"/>
   <c:roundedCorners val="0"/>
@@ -43678,7 +43006,7 @@
               </c:numCache>
             </c:numRef>
           </c:val>
-          <c:extLst xmlns:c16r2="http://schemas.microsoft.com/office/drawing/2015/06/chart">
+          <c:extLst>
             <c:ext xmlns:c16="http://schemas.microsoft.com/office/drawing/2014/chart" uri="{C3380CC4-5D6E-409C-BE32-E72D297353CC}">
               <c16:uniqueId val="{00000000-B4EB-EF46-A3AB-C13EC0986152}"/>
             </c:ext>
@@ -43847,7 +43175,7 @@
 </file>
 
 <file path=word/charts/chart3.xml><?xml version="1.0" encoding="utf-8"?>
-<c:chartSpace xmlns:c="http://schemas.openxmlformats.org/drawingml/2006/chart" xmlns:a="http://schemas.openxmlformats.org/drawingml/2006/main" xmlns:r="http://schemas.openxmlformats.org/officeDocument/2006/relationships">
+<c:chartSpace xmlns:c="http://schemas.openxmlformats.org/drawingml/2006/chart" xmlns:a="http://schemas.openxmlformats.org/drawingml/2006/main" xmlns:r="http://schemas.openxmlformats.org/officeDocument/2006/relationships" xmlns:c16r2="http://schemas.microsoft.com/office/drawing/2015/06/chart">
   <c:date1904 val="0"/>
   <c:lang val="en-US"/>
   <c:roundedCorners val="0"/>
@@ -43974,7 +43302,7 @@
               </c:numCache>
             </c:numRef>
           </c:val>
-          <c:extLst xmlns:c16r2="http://schemas.microsoft.com/office/drawing/2015/06/chart">
+          <c:extLst>
             <c:ext xmlns:c16="http://schemas.microsoft.com/office/drawing/2014/chart" uri="{C3380CC4-5D6E-409C-BE32-E72D297353CC}">
               <c16:uniqueId val="{00000000-5DDE-D24F-BE23-B9810E3FCEBD}"/>
             </c:ext>
@@ -44143,7 +43471,7 @@
 </file>
 
 <file path=word/charts/chart4.xml><?xml version="1.0" encoding="utf-8"?>
-<c:chartSpace xmlns:c="http://schemas.openxmlformats.org/drawingml/2006/chart" xmlns:a="http://schemas.openxmlformats.org/drawingml/2006/main" xmlns:r="http://schemas.openxmlformats.org/officeDocument/2006/relationships">
+<c:chartSpace xmlns:c="http://schemas.openxmlformats.org/drawingml/2006/chart" xmlns:a="http://schemas.openxmlformats.org/drawingml/2006/main" xmlns:r="http://schemas.openxmlformats.org/officeDocument/2006/relationships" xmlns:c16r2="http://schemas.microsoft.com/office/drawing/2015/06/chart">
   <c:date1904 val="0"/>
   <c:lang val="en-US"/>
   <c:roundedCorners val="0"/>
@@ -44257,7 +43585,7 @@
               <c:f>'Top Both'!$B$2:$B$4</c:f>
             </c:numRef>
           </c:val>
-          <c:extLst xmlns:c16r2="http://schemas.microsoft.com/office/drawing/2015/06/chart">
+          <c:extLst>
             <c:ext xmlns:c16="http://schemas.microsoft.com/office/drawing/2014/chart" uri="{C3380CC4-5D6E-409C-BE32-E72D297353CC}">
               <c16:uniqueId val="{00000000-1E14-4142-92C3-0319D8D5C3FD}"/>
             </c:ext>
@@ -44298,7 +43626,7 @@
               <c:f>'Top Both'!$C$2:$C$4</c:f>
             </c:numRef>
           </c:val>
-          <c:extLst xmlns:c16r2="http://schemas.microsoft.com/office/drawing/2015/06/chart">
+          <c:extLst>
             <c:ext xmlns:c16="http://schemas.microsoft.com/office/drawing/2014/chart" uri="{C3380CC4-5D6E-409C-BE32-E72D297353CC}">
               <c16:uniqueId val="{00000001-1E14-4142-92C3-0319D8D5C3FD}"/>
             </c:ext>
@@ -44339,7 +43667,7 @@
               <c:f>'Top Both'!$D$2:$D$4</c:f>
             </c:numRef>
           </c:val>
-          <c:extLst xmlns:c16r2="http://schemas.microsoft.com/office/drawing/2015/06/chart">
+          <c:extLst>
             <c:ext xmlns:c16="http://schemas.microsoft.com/office/drawing/2014/chart" uri="{C3380CC4-5D6E-409C-BE32-E72D297353CC}">
               <c16:uniqueId val="{00000002-1E14-4142-92C3-0319D8D5C3FD}"/>
             </c:ext>
@@ -44380,7 +43708,7 @@
               <c:f>'Top Both'!$E$2:$E$4</c:f>
             </c:numRef>
           </c:val>
-          <c:extLst xmlns:c16r2="http://schemas.microsoft.com/office/drawing/2015/06/chart">
+          <c:extLst>
             <c:ext xmlns:c16="http://schemas.microsoft.com/office/drawing/2014/chart" uri="{C3380CC4-5D6E-409C-BE32-E72D297353CC}">
               <c16:uniqueId val="{00000003-1E14-4142-92C3-0319D8D5C3FD}"/>
             </c:ext>
@@ -44437,7 +43765,7 @@
               </c:numCache>
             </c:numRef>
           </c:val>
-          <c:extLst xmlns:c16r2="http://schemas.microsoft.com/office/drawing/2015/06/chart">
+          <c:extLst>
             <c:ext xmlns:c16="http://schemas.microsoft.com/office/drawing/2014/chart" uri="{C3380CC4-5D6E-409C-BE32-E72D297353CC}">
               <c16:uniqueId val="{00000004-1E14-4142-92C3-0319D8D5C3FD}"/>
             </c:ext>
@@ -44603,7 +43931,7 @@
 </file>
 
 <file path=word/charts/chart5.xml><?xml version="1.0" encoding="utf-8"?>
-<c:chartSpace xmlns:c="http://schemas.openxmlformats.org/drawingml/2006/chart" xmlns:a="http://schemas.openxmlformats.org/drawingml/2006/main" xmlns:r="http://schemas.openxmlformats.org/officeDocument/2006/relationships">
+<c:chartSpace xmlns:c="http://schemas.openxmlformats.org/drawingml/2006/chart" xmlns:a="http://schemas.openxmlformats.org/drawingml/2006/main" xmlns:r="http://schemas.openxmlformats.org/officeDocument/2006/relationships" xmlns:c16r2="http://schemas.microsoft.com/office/drawing/2015/06/chart">
   <c:date1904 val="0"/>
   <c:lang val="en-US"/>
   <c:roundedCorners val="0"/>
@@ -44758,7 +44086,7 @@
             <c:showPercent val="0"/>
             <c:showBubbleSize val="0"/>
             <c:showLeaderLines val="0"/>
-            <c:extLst xmlns:c16r2="http://schemas.microsoft.com/office/drawing/2015/06/chart">
+            <c:extLst>
               <c:ext xmlns:c15="http://schemas.microsoft.com/office/drawing/2012/chart" uri="{CE6537A1-D6FC-4f65-9D91-7224C49458BB}">
                 <c15:showLeaderLines val="1"/>
                 <c15:leaderLines>
@@ -44838,7 +44166,7 @@
             </c:numRef>
           </c:val>
           <c:smooth val="0"/>
-          <c:extLst xmlns:c16r2="http://schemas.microsoft.com/office/drawing/2015/06/chart">
+          <c:extLst>
             <c:ext xmlns:c16="http://schemas.microsoft.com/office/drawing/2014/chart" uri="{C3380CC4-5D6E-409C-BE32-E72D297353CC}">
               <c16:uniqueId val="{00000000-CD00-184C-85DC-C3E205A16EE4}"/>
             </c:ext>
@@ -45010,7 +44338,7 @@
 </file>
 
 <file path=word/charts/chart6.xml><?xml version="1.0" encoding="utf-8"?>
-<c:chartSpace xmlns:c="http://schemas.openxmlformats.org/drawingml/2006/chart" xmlns:a="http://schemas.openxmlformats.org/drawingml/2006/main" xmlns:r="http://schemas.openxmlformats.org/officeDocument/2006/relationships">
+<c:chartSpace xmlns:c="http://schemas.openxmlformats.org/drawingml/2006/chart" xmlns:a="http://schemas.openxmlformats.org/drawingml/2006/main" xmlns:r="http://schemas.openxmlformats.org/officeDocument/2006/relationships" xmlns:c16r2="http://schemas.microsoft.com/office/drawing/2015/06/chart">
   <c:date1904 val="0"/>
   <c:lang val="en-US"/>
   <c:roundedCorners val="0"/>
@@ -45168,7 +44496,7 @@
             <c:showPercent val="0"/>
             <c:showBubbleSize val="0"/>
             <c:showLeaderLines val="0"/>
-            <c:extLst xmlns:c16r2="http://schemas.microsoft.com/office/drawing/2015/06/chart">
+            <c:extLst>
               <c:ext xmlns:c15="http://schemas.microsoft.com/office/drawing/2012/chart" uri="{CE6537A1-D6FC-4f65-9D91-7224C49458BB}">
                 <c15:showLeaderLines val="1"/>
                 <c15:leaderLines>
@@ -45248,7 +44576,7 @@
             </c:numRef>
           </c:val>
           <c:smooth val="0"/>
-          <c:extLst xmlns:c16r2="http://schemas.microsoft.com/office/drawing/2015/06/chart">
+          <c:extLst>
             <c:ext xmlns:c16="http://schemas.microsoft.com/office/drawing/2014/chart" uri="{C3380CC4-5D6E-409C-BE32-E72D297353CC}">
               <c16:uniqueId val="{00000000-E437-7548-BF1C-FFE704D50366}"/>
             </c:ext>
@@ -45325,7 +44653,7 @@
             <c:showPercent val="0"/>
             <c:showBubbleSize val="0"/>
             <c:showLeaderLines val="0"/>
-            <c:extLst xmlns:c16r2="http://schemas.microsoft.com/office/drawing/2015/06/chart">
+            <c:extLst>
               <c:ext xmlns:c15="http://schemas.microsoft.com/office/drawing/2012/chart" uri="{CE6537A1-D6FC-4f65-9D91-7224C49458BB}">
                 <c15:showLeaderLines val="1"/>
                 <c15:leaderLines>
@@ -45405,7 +44733,7 @@
             </c:numRef>
           </c:val>
           <c:smooth val="0"/>
-          <c:extLst xmlns:c16r2="http://schemas.microsoft.com/office/drawing/2015/06/chart">
+          <c:extLst>
             <c:ext xmlns:c16="http://schemas.microsoft.com/office/drawing/2014/chart" uri="{C3380CC4-5D6E-409C-BE32-E72D297353CC}">
               <c16:uniqueId val="{00000001-E437-7548-BF1C-FFE704D50366}"/>
             </c:ext>
@@ -45613,7 +44941,7 @@
 </file>
 
 <file path=word/charts/chart7.xml><?xml version="1.0" encoding="utf-8"?>
-<c:chartSpace xmlns:c="http://schemas.openxmlformats.org/drawingml/2006/chart" xmlns:a="http://schemas.openxmlformats.org/drawingml/2006/main" xmlns:r="http://schemas.openxmlformats.org/officeDocument/2006/relationships">
+<c:chartSpace xmlns:c="http://schemas.openxmlformats.org/drawingml/2006/chart" xmlns:a="http://schemas.openxmlformats.org/drawingml/2006/main" xmlns:r="http://schemas.openxmlformats.org/officeDocument/2006/relationships" xmlns:c16r2="http://schemas.microsoft.com/office/drawing/2015/06/chart">
   <c:date1904 val="0"/>
   <c:lang val="en-US"/>
   <c:roundedCorners val="0"/>
@@ -45781,7 +45109,7 @@
             <c:showPercent val="0"/>
             <c:showBubbleSize val="0"/>
             <c:showLeaderLines val="0"/>
-            <c:extLst xmlns:c16r2="http://schemas.microsoft.com/office/drawing/2015/06/chart">
+            <c:extLst>
               <c:ext xmlns:c15="http://schemas.microsoft.com/office/drawing/2012/chart" uri="{CE6537A1-D6FC-4f65-9D91-7224C49458BB}">
                 <c15:showLeaderLines val="1"/>
                 <c15:leaderLines>
@@ -45861,7 +45189,7 @@
             </c:numRef>
           </c:val>
           <c:smooth val="0"/>
-          <c:extLst xmlns:c16r2="http://schemas.microsoft.com/office/drawing/2015/06/chart">
+          <c:extLst>
             <c:ext xmlns:c16="http://schemas.microsoft.com/office/drawing/2014/chart" uri="{C3380CC4-5D6E-409C-BE32-E72D297353CC}">
               <c16:uniqueId val="{00000000-CCED-9940-8E8F-72642D6C7825}"/>
             </c:ext>
@@ -50383,12 +49711,6 @@
 </file>
 
 <file path=customXml/item1.xml><?xml version="1.0" encoding="utf-8"?>
-<p:properties xmlns:p="http://schemas.microsoft.com/office/2006/metadata/properties" xmlns:xsi="http://www.w3.org/2001/XMLSchema-instance">
-  <documentManagement/>
-</p:properties>
-</file>
-
-<file path=customXml/item2.xml><?xml version="1.0" encoding="utf-8"?>
 <?mso-contentType ?>
 <FormTemplates xmlns="http://schemas.microsoft.com/sharepoint/v3/contenttype/forms">
   <Display>DocumentLibraryForm</Display>
@@ -50397,7 +49719,7 @@
 </FormTemplates>
 </file>
 
-<file path=customXml/item3.xml><?xml version="1.0" encoding="utf-8"?>
+<file path=customXml/item2.xml><?xml version="1.0" encoding="utf-8"?>
 <ct:contentTypeSchema xmlns:ct="http://schemas.microsoft.com/office/2006/metadata/contentType" xmlns:ma="http://schemas.microsoft.com/office/2006/metadata/properties/metaAttributes" ct:_="" ma:_="" ma:contentTypeName="Document" ma:contentTypeID="0x010100910B5F41F908AB48B68D0D9AB80DC561" ma:contentTypeVersion="0" ma:contentTypeDescription="Create a new document." ma:contentTypeScope="" ma:versionID="4d85f5931d789757330c0535ce77af0e">
   <xsd:schema xmlns:xsd="http://www.w3.org/2001/XMLSchema" xmlns:xs="http://www.w3.org/2001/XMLSchema" xmlns:p="http://schemas.microsoft.com/office/2006/metadata/properties" targetNamespace="http://schemas.microsoft.com/office/2006/metadata/properties" ma:root="true" ma:fieldsID="f3e687d5f98ee29b9cfcc2ff24550dc4">
     <xsd:element name="properties">
@@ -50511,19 +49833,17 @@
 </ct:contentTypeSchema>
 </file>
 
+<file path=customXml/item3.xml><?xml version="1.0" encoding="utf-8"?>
+<p:properties xmlns:p="http://schemas.microsoft.com/office/2006/metadata/properties" xmlns:xsi="http://www.w3.org/2001/XMLSchema-instance">
+  <documentManagement/>
+</p:properties>
+</file>
+
 <file path=customXml/item4.xml><?xml version="1.0" encoding="utf-8"?>
 <b:Sources xmlns:b="http://schemas.openxmlformats.org/officeDocument/2006/bibliography" xmlns="http://schemas.openxmlformats.org/officeDocument/2006/bibliography" SelectedStyle="\APASixthEditionOfficeOnline.xsl" StyleName="APA" Version="6"/>
 </file>
 
 <file path=customXml/itemProps1.xml><?xml version="1.0" encoding="utf-8"?>
-<ds:datastoreItem xmlns:ds="http://schemas.openxmlformats.org/officeDocument/2006/customXml" ds:itemID="{4796A46C-09E6-41C8-A340-F3C64C98A7D1}">
-  <ds:schemaRefs>
-    <ds:schemaRef ds:uri="http://schemas.microsoft.com/office/2006/metadata/properties"/>
-  </ds:schemaRefs>
-</ds:datastoreItem>
-</file>
-
-<file path=customXml/itemProps2.xml><?xml version="1.0" encoding="utf-8"?>
 <ds:datastoreItem xmlns:ds="http://schemas.openxmlformats.org/officeDocument/2006/customXml" ds:itemID="{F3A13673-3E0A-4034-AA24-EE664323842D}">
   <ds:schemaRefs>
     <ds:schemaRef ds:uri="http://schemas.microsoft.com/sharepoint/v3/contenttype/forms"/>
@@ -50531,7 +49851,7 @@
 </ds:datastoreItem>
 </file>
 
-<file path=customXml/itemProps3.xml><?xml version="1.0" encoding="utf-8"?>
+<file path=customXml/itemProps2.xml><?xml version="1.0" encoding="utf-8"?>
 <ds:datastoreItem xmlns:ds="http://schemas.openxmlformats.org/officeDocument/2006/customXml" ds:itemID="{26237CD6-CAE9-4B06-81EE-3C74F34818D2}">
   <ds:schemaRefs>
     <ds:schemaRef ds:uri="http://schemas.microsoft.com/office/2006/metadata/contentType"/>
@@ -50547,8 +49867,16 @@
 </ds:datastoreItem>
 </file>
 
+<file path=customXml/itemProps3.xml><?xml version="1.0" encoding="utf-8"?>
+<ds:datastoreItem xmlns:ds="http://schemas.openxmlformats.org/officeDocument/2006/customXml" ds:itemID="{4796A46C-09E6-41C8-A340-F3C64C98A7D1}">
+  <ds:schemaRefs>
+    <ds:schemaRef ds:uri="http://schemas.microsoft.com/office/2006/metadata/properties"/>
+  </ds:schemaRefs>
+</ds:datastoreItem>
+</file>
+
 <file path=customXml/itemProps4.xml><?xml version="1.0" encoding="utf-8"?>
-<ds:datastoreItem xmlns:ds="http://schemas.openxmlformats.org/officeDocument/2006/customXml" ds:itemID="{22CDECE6-EEEC-4C81-A0CC-61DCB3C10CF2}">
+<ds:datastoreItem xmlns:ds="http://schemas.openxmlformats.org/officeDocument/2006/customXml" ds:itemID="{611276D8-77CA-194C-9EFF-507DA558FEEA}">
   <ds:schemaRefs>
     <ds:schemaRef ds:uri="http://schemas.openxmlformats.org/officeDocument/2006/bibliography"/>
   </ds:schemaRefs>

</xml_diff>